<commit_message>
buildings update expect construction site
</commit_message>
<xml_diff>
--- a/Game Plan/Game Settings.docx
+++ b/Game Plan/Game Settings.docx
@@ -122,16 +122,14 @@
     <w:p>
       <w:pPr>
         <w:rPr>
-          <w:rFonts w:ascii="Calibri" w:hAnsi="Calibri" w:cs="Calibri" w:hint="eastAsia"/>
-        </w:rPr>
-      </w:pPr>
-      <w:bookmarkStart w:id="0" w:name="_GoBack"/>
-      <w:bookmarkEnd w:id="0"/>
+          <w:rFonts w:ascii="Calibri" w:hAnsi="Calibri" w:cs="Calibri"/>
+        </w:rPr>
+      </w:pPr>
     </w:p>
     <w:p>
       <w:pPr>
         <w:rPr>
-          <w:rFonts w:ascii="Calibri" w:hAnsi="Calibri" w:cs="Calibri" w:hint="eastAsia"/>
+          <w:rFonts w:ascii="Calibri" w:hAnsi="Calibri" w:cs="Calibri"/>
         </w:rPr>
       </w:pPr>
       <w:r>
@@ -153,7 +151,7 @@
         </w:numPr>
         <w:ind w:firstLineChars="0"/>
         <w:rPr>
-          <w:rFonts w:ascii="Calibri" w:hAnsi="Calibri" w:cs="Calibri" w:hint="eastAsia"/>
+          <w:rFonts w:ascii="Calibri" w:hAnsi="Calibri" w:cs="Calibri"/>
         </w:rPr>
       </w:pPr>
       <w:r>
@@ -167,19 +165,7 @@
         <w:rPr>
           <w:rFonts w:ascii="Calibri" w:hAnsi="Calibri" w:cs="Calibri"/>
         </w:rPr>
-        <w:t xml:space="preserve">An index to rank </w:t>
-      </w:r>
-      <w:r>
-        <w:rPr>
-          <w:rFonts w:ascii="Calibri" w:hAnsi="Calibri" w:cs="Calibri"/>
-        </w:rPr>
-        <w:t>Player</w:t>
-      </w:r>
-      <w:r>
-        <w:rPr>
-          <w:rFonts w:ascii="Calibri" w:hAnsi="Calibri" w:cs="Calibri"/>
-        </w:rPr>
-        <w:t>s</w:t>
+        <w:t>An index to rank Players</w:t>
       </w:r>
       <w:r>
         <w:rPr>
@@ -397,14 +383,7 @@
           <w:rFonts w:ascii="Calibri" w:hAnsi="Calibri" w:cs="Calibri"/>
           <w:b/>
         </w:rPr>
-        <w:t>Construction Speed:</w:t>
-      </w:r>
-      <w:r>
-        <w:rPr>
-          <w:rFonts w:ascii="Calibri" w:hAnsi="Calibri" w:cs="Calibri"/>
-          <w:b/>
-        </w:rPr>
-        <w:t xml:space="preserve"> </w:t>
+        <w:t xml:space="preserve">Construction Speed: </w:t>
       </w:r>
       <w:r>
         <w:rPr>
@@ -460,7 +439,7 @@
     <w:p>
       <w:pPr>
         <w:rPr>
-          <w:rFonts w:ascii="Calibri" w:hAnsi="Calibri" w:cs="Calibri" w:hint="eastAsia"/>
+          <w:rFonts w:ascii="Calibri" w:hAnsi="Calibri" w:cs="Calibri"/>
         </w:rPr>
       </w:pPr>
     </w:p>
@@ -574,15 +553,15 @@
           <w:p>
             <w:pPr>
               <w:rPr>
+                <w:rFonts w:ascii="Calibri" w:hAnsi="Calibri" w:cs="Calibri"/>
+                <w:b/>
+              </w:rPr>
+            </w:pPr>
+            <w:r>
+              <w:rPr>
                 <w:rFonts w:ascii="Calibri" w:hAnsi="Calibri" w:cs="Calibri" w:hint="eastAsia"/>
                 <w:b/>
               </w:rPr>
-            </w:pPr>
-            <w:r>
-              <w:rPr>
-                <w:rFonts w:ascii="Calibri" w:hAnsi="Calibri" w:cs="Calibri" w:hint="eastAsia"/>
-                <w:b/>
-              </w:rPr>
               <w:t>H</w:t>
             </w:r>
             <w:r>
@@ -601,7 +580,7 @@
           <w:p>
             <w:pPr>
               <w:rPr>
-                <w:rFonts w:ascii="Calibri" w:hAnsi="Calibri" w:cs="Calibri" w:hint="eastAsia"/>
+                <w:rFonts w:ascii="Calibri" w:hAnsi="Calibri" w:cs="Calibri"/>
                 <w:b/>
               </w:rPr>
             </w:pPr>
@@ -623,7 +602,7 @@
           <w:p>
             <w:pPr>
               <w:rPr>
-                <w:rFonts w:ascii="Calibri" w:hAnsi="Calibri" w:cs="Calibri" w:hint="eastAsia"/>
+                <w:rFonts w:ascii="Calibri" w:hAnsi="Calibri" w:cs="Calibri"/>
                 <w:b/>
               </w:rPr>
             </w:pPr>
@@ -642,7 +621,7 @@
           <w:p>
             <w:pPr>
               <w:rPr>
-                <w:rFonts w:ascii="Calibri" w:hAnsi="Calibri" w:cs="Calibri" w:hint="eastAsia"/>
+                <w:rFonts w:ascii="Calibri" w:hAnsi="Calibri" w:cs="Calibri"/>
               </w:rPr>
             </w:pPr>
             <w:r>
@@ -662,7 +641,7 @@
           <w:p>
             <w:pPr>
               <w:rPr>
-                <w:rFonts w:ascii="Calibri" w:hAnsi="Calibri" w:cs="Calibri" w:hint="eastAsia"/>
+                <w:rFonts w:ascii="Calibri" w:hAnsi="Calibri" w:cs="Calibri"/>
                 <w:b/>
               </w:rPr>
             </w:pPr>
@@ -681,7 +660,7 @@
           <w:p>
             <w:pPr>
               <w:rPr>
-                <w:rFonts w:ascii="Calibri" w:hAnsi="Calibri" w:cs="Calibri" w:hint="eastAsia"/>
+                <w:rFonts w:ascii="Calibri" w:hAnsi="Calibri" w:cs="Calibri"/>
               </w:rPr>
             </w:pPr>
             <w:r>
@@ -713,7 +692,7 @@
           <w:p>
             <w:pPr>
               <w:rPr>
-                <w:rFonts w:ascii="Calibri" w:hAnsi="Calibri" w:cs="Calibri" w:hint="eastAsia"/>
+                <w:rFonts w:ascii="Calibri" w:hAnsi="Calibri" w:cs="Calibri"/>
                 <w:b/>
               </w:rPr>
             </w:pPr>
@@ -732,7 +711,7 @@
           <w:p>
             <w:pPr>
               <w:rPr>
-                <w:rFonts w:ascii="Calibri" w:hAnsi="Calibri" w:cs="Calibri" w:hint="eastAsia"/>
+                <w:rFonts w:ascii="Calibri" w:hAnsi="Calibri" w:cs="Calibri"/>
               </w:rPr>
             </w:pPr>
             <w:r>
@@ -758,7 +737,7 @@
           <w:p>
             <w:pPr>
               <w:rPr>
-                <w:rFonts w:ascii="Calibri" w:hAnsi="Calibri" w:cs="Calibri" w:hint="eastAsia"/>
+                <w:rFonts w:ascii="Calibri" w:hAnsi="Calibri" w:cs="Calibri"/>
                 <w:b/>
               </w:rPr>
             </w:pPr>
@@ -777,7 +756,7 @@
           <w:p>
             <w:pPr>
               <w:rPr>
-                <w:rFonts w:ascii="Calibri" w:hAnsi="Calibri" w:cs="Calibri" w:hint="eastAsia"/>
+                <w:rFonts w:ascii="Calibri" w:hAnsi="Calibri" w:cs="Calibri"/>
               </w:rPr>
             </w:pPr>
             <w:r>
@@ -821,7 +800,7 @@
           <w:p>
             <w:pPr>
               <w:rPr>
-                <w:rFonts w:ascii="Calibri" w:hAnsi="Calibri" w:cs="Calibri" w:hint="eastAsia"/>
+                <w:rFonts w:ascii="Calibri" w:hAnsi="Calibri" w:cs="Calibri"/>
               </w:rPr>
             </w:pPr>
             <w:r>
@@ -847,7 +826,7 @@
           <w:p>
             <w:pPr>
               <w:rPr>
-                <w:rFonts w:ascii="Calibri" w:hAnsi="Calibri" w:cs="Calibri" w:hint="eastAsia"/>
+                <w:rFonts w:ascii="Calibri" w:hAnsi="Calibri" w:cs="Calibri"/>
                 <w:b/>
               </w:rPr>
             </w:pPr>
@@ -866,7 +845,7 @@
           <w:p>
             <w:pPr>
               <w:rPr>
-                <w:rFonts w:ascii="Calibri" w:hAnsi="Calibri" w:cs="Calibri" w:hint="eastAsia"/>
+                <w:rFonts w:ascii="Calibri" w:hAnsi="Calibri" w:cs="Calibri"/>
               </w:rPr>
             </w:pPr>
             <w:r>
@@ -947,62 +926,62 @@
           <w:p>
             <w:pPr>
               <w:rPr>
+                <w:rFonts w:ascii="Calibri" w:hAnsi="Calibri" w:cs="Calibri"/>
+                <w:b/>
+              </w:rPr>
+            </w:pPr>
+            <w:r>
+              <w:rPr>
                 <w:rFonts w:ascii="Calibri" w:hAnsi="Calibri" w:cs="Calibri" w:hint="eastAsia"/>
                 <w:b/>
               </w:rPr>
+              <w:t>H</w:t>
+            </w:r>
+            <w:r>
+              <w:rPr>
+                <w:rFonts w:ascii="Calibri" w:hAnsi="Calibri" w:cs="Calibri"/>
+                <w:b/>
+              </w:rPr>
+              <w:t>ouse Type</w:t>
+            </w:r>
+          </w:p>
+        </w:tc>
+        <w:tc>
+          <w:tcPr>
+            <w:tcW w:w="2168" w:type="dxa"/>
+          </w:tcPr>
+          <w:p>
+            <w:pPr>
+              <w:rPr>
+                <w:rFonts w:ascii="Calibri" w:hAnsi="Calibri" w:cs="Calibri"/>
+                <w:b/>
+              </w:rPr>
+            </w:pPr>
+            <w:r>
+              <w:rPr>
+                <w:rFonts w:ascii="Calibri" w:hAnsi="Calibri" w:cs="Calibri"/>
+                <w:b/>
+              </w:rPr>
+              <w:t>Level 1</w:t>
+            </w:r>
+          </w:p>
+        </w:tc>
+        <w:tc>
+          <w:tcPr>
+            <w:tcW w:w="2226" w:type="dxa"/>
+          </w:tcPr>
+          <w:p>
+            <w:pPr>
+              <w:rPr>
+                <w:rFonts w:ascii="Calibri" w:hAnsi="Calibri" w:cs="Calibri"/>
+                <w:b/>
+              </w:rPr>
             </w:pPr>
             <w:r>
               <w:rPr>
                 <w:rFonts w:ascii="Calibri" w:hAnsi="Calibri" w:cs="Calibri" w:hint="eastAsia"/>
                 <w:b/>
               </w:rPr>
-              <w:t>H</w:t>
-            </w:r>
-            <w:r>
-              <w:rPr>
-                <w:rFonts w:ascii="Calibri" w:hAnsi="Calibri" w:cs="Calibri"/>
-                <w:b/>
-              </w:rPr>
-              <w:t>ouse Type</w:t>
-            </w:r>
-          </w:p>
-        </w:tc>
-        <w:tc>
-          <w:tcPr>
-            <w:tcW w:w="2168" w:type="dxa"/>
-          </w:tcPr>
-          <w:p>
-            <w:pPr>
-              <w:rPr>
-                <w:rFonts w:ascii="Calibri" w:hAnsi="Calibri" w:cs="Calibri" w:hint="eastAsia"/>
-                <w:b/>
-              </w:rPr>
-            </w:pPr>
-            <w:r>
-              <w:rPr>
-                <w:rFonts w:ascii="Calibri" w:hAnsi="Calibri" w:cs="Calibri"/>
-                <w:b/>
-              </w:rPr>
-              <w:t>Level 1</w:t>
-            </w:r>
-          </w:p>
-        </w:tc>
-        <w:tc>
-          <w:tcPr>
-            <w:tcW w:w="2226" w:type="dxa"/>
-          </w:tcPr>
-          <w:p>
-            <w:pPr>
-              <w:rPr>
-                <w:rFonts w:ascii="Calibri" w:hAnsi="Calibri" w:cs="Calibri" w:hint="eastAsia"/>
-                <w:b/>
-              </w:rPr>
-            </w:pPr>
-            <w:r>
-              <w:rPr>
-                <w:rFonts w:ascii="Calibri" w:hAnsi="Calibri" w:cs="Calibri" w:hint="eastAsia"/>
-                <w:b/>
-              </w:rPr>
               <w:t>L</w:t>
             </w:r>
             <w:r>
@@ -1021,7 +1000,7 @@
           <w:p>
             <w:pPr>
               <w:rPr>
-                <w:rFonts w:ascii="Calibri" w:hAnsi="Calibri" w:cs="Calibri" w:hint="eastAsia"/>
+                <w:rFonts w:ascii="Calibri" w:hAnsi="Calibri" w:cs="Calibri"/>
                 <w:b/>
               </w:rPr>
             </w:pPr>
@@ -1050,55 +1029,55 @@
           <w:p>
             <w:pPr>
               <w:rPr>
+                <w:rFonts w:ascii="Calibri" w:hAnsi="Calibri" w:cs="Calibri"/>
+                <w:b/>
+              </w:rPr>
+            </w:pPr>
+            <w:r>
+              <w:rPr>
+                <w:rFonts w:ascii="Calibri" w:hAnsi="Calibri" w:cs="Calibri"/>
+              </w:rPr>
+              <w:t>Residential Building</w:t>
+            </w:r>
+          </w:p>
+        </w:tc>
+        <w:tc>
+          <w:tcPr>
+            <w:tcW w:w="2168" w:type="dxa"/>
+          </w:tcPr>
+          <w:p>
+            <w:pPr>
+              <w:rPr>
+                <w:rFonts w:ascii="Calibri" w:hAnsi="Calibri" w:cs="Calibri"/>
+              </w:rPr>
+            </w:pPr>
+            <w:r>
+              <w:rPr>
+                <w:rFonts w:ascii="Calibri" w:hAnsi="Calibri" w:cs="Calibri"/>
+              </w:rPr>
+              <w:t>3</w:t>
+            </w:r>
+            <w:r>
+              <w:rPr>
+                <w:rFonts w:ascii="Calibri" w:hAnsi="Calibri" w:cs="Calibri"/>
+              </w:rPr>
+              <w:t>00 gold</w:t>
+            </w:r>
+          </w:p>
+        </w:tc>
+        <w:tc>
+          <w:tcPr>
+            <w:tcW w:w="2226" w:type="dxa"/>
+          </w:tcPr>
+          <w:p>
+            <w:pPr>
+              <w:rPr>
+                <w:rFonts w:ascii="Calibri" w:hAnsi="Calibri" w:cs="Calibri"/>
+              </w:rPr>
+            </w:pPr>
+            <w:r>
+              <w:rPr>
                 <w:rFonts w:ascii="Calibri" w:hAnsi="Calibri" w:cs="Calibri" w:hint="eastAsia"/>
-                <w:b/>
-              </w:rPr>
-            </w:pPr>
-            <w:r>
-              <w:rPr>
-                <w:rFonts w:ascii="Calibri" w:hAnsi="Calibri" w:cs="Calibri"/>
-              </w:rPr>
-              <w:t>Residential Building</w:t>
-            </w:r>
-          </w:p>
-        </w:tc>
-        <w:tc>
-          <w:tcPr>
-            <w:tcW w:w="2168" w:type="dxa"/>
-          </w:tcPr>
-          <w:p>
-            <w:pPr>
-              <w:rPr>
-                <w:rFonts w:ascii="Calibri" w:hAnsi="Calibri" w:cs="Calibri" w:hint="eastAsia"/>
-              </w:rPr>
-            </w:pPr>
-            <w:r>
-              <w:rPr>
-                <w:rFonts w:ascii="Calibri" w:hAnsi="Calibri" w:cs="Calibri"/>
-              </w:rPr>
-              <w:t>3</w:t>
-            </w:r>
-            <w:r>
-              <w:rPr>
-                <w:rFonts w:ascii="Calibri" w:hAnsi="Calibri" w:cs="Calibri"/>
-              </w:rPr>
-              <w:t>00 gold</w:t>
-            </w:r>
-          </w:p>
-        </w:tc>
-        <w:tc>
-          <w:tcPr>
-            <w:tcW w:w="2226" w:type="dxa"/>
-          </w:tcPr>
-          <w:p>
-            <w:pPr>
-              <w:rPr>
-                <w:rFonts w:ascii="Calibri" w:hAnsi="Calibri" w:cs="Calibri" w:hint="eastAsia"/>
-              </w:rPr>
-            </w:pPr>
-            <w:r>
-              <w:rPr>
-                <w:rFonts w:ascii="Calibri" w:hAnsi="Calibri" w:cs="Calibri" w:hint="eastAsia"/>
               </w:rPr>
               <w:t>1</w:t>
             </w:r>
@@ -1117,7 +1096,7 @@
           <w:p>
             <w:pPr>
               <w:rPr>
-                <w:rFonts w:ascii="Calibri" w:hAnsi="Calibri" w:cs="Calibri" w:hint="eastAsia"/>
+                <w:rFonts w:ascii="Calibri" w:hAnsi="Calibri" w:cs="Calibri"/>
               </w:rPr>
             </w:pPr>
             <w:r>
@@ -1143,7 +1122,7 @@
           <w:p>
             <w:pPr>
               <w:rPr>
-                <w:rFonts w:ascii="Calibri" w:hAnsi="Calibri" w:cs="Calibri" w:hint="eastAsia"/>
+                <w:rFonts w:ascii="Calibri" w:hAnsi="Calibri" w:cs="Calibri"/>
                 <w:b/>
               </w:rPr>
             </w:pPr>
@@ -1162,7 +1141,7 @@
           <w:p>
             <w:pPr>
               <w:rPr>
-                <w:rFonts w:ascii="Calibri" w:hAnsi="Calibri" w:cs="Calibri" w:hint="eastAsia"/>
+                <w:rFonts w:ascii="Calibri" w:hAnsi="Calibri" w:cs="Calibri"/>
               </w:rPr>
             </w:pPr>
             <w:r>
@@ -1180,7 +1159,7 @@
           <w:p>
             <w:pPr>
               <w:rPr>
-                <w:rFonts w:ascii="Calibri" w:hAnsi="Calibri" w:cs="Calibri" w:hint="eastAsia"/>
+                <w:rFonts w:ascii="Calibri" w:hAnsi="Calibri" w:cs="Calibri"/>
               </w:rPr>
             </w:pPr>
             <w:r>
@@ -1198,7 +1177,7 @@
           <w:p>
             <w:pPr>
               <w:rPr>
-                <w:rFonts w:ascii="Calibri" w:hAnsi="Calibri" w:cs="Calibri" w:hint="eastAsia"/>
+                <w:rFonts w:ascii="Calibri" w:hAnsi="Calibri" w:cs="Calibri"/>
               </w:rPr>
             </w:pPr>
             <w:r>
@@ -1218,56 +1197,56 @@
           <w:p>
             <w:pPr>
               <w:rPr>
+                <w:rFonts w:ascii="Calibri" w:hAnsi="Calibri" w:cs="Calibri"/>
+                <w:b/>
+              </w:rPr>
+            </w:pPr>
+            <w:r>
+              <w:rPr>
+                <w:rFonts w:ascii="Calibri" w:hAnsi="Calibri" w:cs="Calibri"/>
+              </w:rPr>
+              <w:t>Supermarket</w:t>
+            </w:r>
+          </w:p>
+        </w:tc>
+        <w:tc>
+          <w:tcPr>
+            <w:tcW w:w="2168" w:type="dxa"/>
+          </w:tcPr>
+          <w:p>
+            <w:pPr>
+              <w:rPr>
+                <w:rFonts w:ascii="Calibri" w:hAnsi="Calibri" w:cs="Calibri"/>
+              </w:rPr>
+            </w:pPr>
+            <w:r>
+              <w:rPr>
                 <w:rFonts w:ascii="Calibri" w:hAnsi="Calibri" w:cs="Calibri" w:hint="eastAsia"/>
-                <w:b/>
-              </w:rPr>
-            </w:pPr>
-            <w:r>
-              <w:rPr>
-                <w:rFonts w:ascii="Calibri" w:hAnsi="Calibri" w:cs="Calibri"/>
-              </w:rPr>
-              <w:t>Supermarket</w:t>
-            </w:r>
-          </w:p>
-        </w:tc>
-        <w:tc>
-          <w:tcPr>
-            <w:tcW w:w="2168" w:type="dxa"/>
-          </w:tcPr>
-          <w:p>
-            <w:pPr>
+              </w:rPr>
+              <w:t>3</w:t>
+            </w:r>
+            <w:r>
+              <w:rPr>
+                <w:rFonts w:ascii="Calibri" w:hAnsi="Calibri" w:cs="Calibri"/>
+              </w:rPr>
+              <w:t>00 gold</w:t>
+            </w:r>
+          </w:p>
+        </w:tc>
+        <w:tc>
+          <w:tcPr>
+            <w:tcW w:w="2226" w:type="dxa"/>
+          </w:tcPr>
+          <w:p>
+            <w:pPr>
+              <w:rPr>
+                <w:rFonts w:ascii="Calibri" w:hAnsi="Calibri" w:cs="Calibri"/>
+              </w:rPr>
+            </w:pPr>
+            <w:r>
               <w:rPr>
                 <w:rFonts w:ascii="Calibri" w:hAnsi="Calibri" w:cs="Calibri" w:hint="eastAsia"/>
               </w:rPr>
-            </w:pPr>
-            <w:r>
-              <w:rPr>
-                <w:rFonts w:ascii="Calibri" w:hAnsi="Calibri" w:cs="Calibri" w:hint="eastAsia"/>
-              </w:rPr>
-              <w:t>3</w:t>
-            </w:r>
-            <w:r>
-              <w:rPr>
-                <w:rFonts w:ascii="Calibri" w:hAnsi="Calibri" w:cs="Calibri"/>
-              </w:rPr>
-              <w:t>00 gold</w:t>
-            </w:r>
-          </w:p>
-        </w:tc>
-        <w:tc>
-          <w:tcPr>
-            <w:tcW w:w="2226" w:type="dxa"/>
-          </w:tcPr>
-          <w:p>
-            <w:pPr>
-              <w:rPr>
-                <w:rFonts w:ascii="Calibri" w:hAnsi="Calibri" w:cs="Calibri" w:hint="eastAsia"/>
-              </w:rPr>
-            </w:pPr>
-            <w:r>
-              <w:rPr>
-                <w:rFonts w:ascii="Calibri" w:hAnsi="Calibri" w:cs="Calibri" w:hint="eastAsia"/>
-              </w:rPr>
               <w:t>1</w:t>
             </w:r>
             <w:r>
@@ -1285,7 +1264,7 @@
           <w:p>
             <w:pPr>
               <w:rPr>
-                <w:rFonts w:ascii="Calibri" w:hAnsi="Calibri" w:cs="Calibri" w:hint="eastAsia"/>
+                <w:rFonts w:ascii="Calibri" w:hAnsi="Calibri" w:cs="Calibri"/>
               </w:rPr>
             </w:pPr>
             <w:r>
@@ -1311,15 +1290,27 @@
           <w:p>
             <w:pPr>
               <w:rPr>
+                <w:rFonts w:ascii="Calibri" w:hAnsi="Calibri" w:cs="Calibri"/>
+                <w:b/>
+              </w:rPr>
+            </w:pPr>
+            <w:r>
+              <w:rPr>
+                <w:rFonts w:ascii="Calibri" w:hAnsi="Calibri" w:cs="Calibri"/>
+              </w:rPr>
+              <w:t>H</w:t>
+            </w:r>
+            <w:r>
+              <w:rPr>
                 <w:rFonts w:ascii="Calibri" w:hAnsi="Calibri" w:cs="Calibri" w:hint="eastAsia"/>
-                <w:b/>
-              </w:rPr>
-            </w:pPr>
-            <w:r>
-              <w:rPr>
-                <w:rFonts w:ascii="Calibri" w:hAnsi="Calibri" w:cs="Calibri"/>
-              </w:rPr>
-              <w:t>Park</w:t>
+              </w:rPr>
+              <w:t>o</w:t>
+            </w:r>
+            <w:r>
+              <w:rPr>
+                <w:rFonts w:ascii="Calibri" w:hAnsi="Calibri" w:cs="Calibri"/>
+              </w:rPr>
+              <w:t>spital</w:t>
             </w:r>
           </w:p>
         </w:tc>
@@ -1330,14 +1321,38 @@
           <w:p>
             <w:pPr>
               <w:rPr>
+                <w:rFonts w:ascii="Calibri" w:hAnsi="Calibri" w:cs="Calibri"/>
+              </w:rPr>
+            </w:pPr>
+            <w:r>
+              <w:rPr>
                 <w:rFonts w:ascii="Calibri" w:hAnsi="Calibri" w:cs="Calibri" w:hint="eastAsia"/>
               </w:rPr>
+              <w:t>2</w:t>
+            </w:r>
+            <w:r>
+              <w:rPr>
+                <w:rFonts w:ascii="Calibri" w:hAnsi="Calibri" w:cs="Calibri"/>
+              </w:rPr>
+              <w:t>00 gold</w:t>
+            </w:r>
+          </w:p>
+        </w:tc>
+        <w:tc>
+          <w:tcPr>
+            <w:tcW w:w="2226" w:type="dxa"/>
+          </w:tcPr>
+          <w:p>
+            <w:pPr>
+              <w:rPr>
+                <w:rFonts w:ascii="Calibri" w:hAnsi="Calibri" w:cs="Calibri"/>
+              </w:rPr>
             </w:pPr>
             <w:r>
               <w:rPr>
                 <w:rFonts w:ascii="Calibri" w:hAnsi="Calibri" w:cs="Calibri" w:hint="eastAsia"/>
               </w:rPr>
-              <w:t>2</w:t>
+              <w:t>1</w:t>
             </w:r>
             <w:r>
               <w:rPr>
@@ -1349,36 +1364,12 @@
         </w:tc>
         <w:tc>
           <w:tcPr>
-            <w:tcW w:w="2226" w:type="dxa"/>
-          </w:tcPr>
-          <w:p>
-            <w:pPr>
-              <w:rPr>
-                <w:rFonts w:ascii="Calibri" w:hAnsi="Calibri" w:cs="Calibri" w:hint="eastAsia"/>
-              </w:rPr>
-            </w:pPr>
-            <w:r>
-              <w:rPr>
-                <w:rFonts w:ascii="Calibri" w:hAnsi="Calibri" w:cs="Calibri" w:hint="eastAsia"/>
-              </w:rPr>
-              <w:t>1</w:t>
-            </w:r>
-            <w:r>
-              <w:rPr>
-                <w:rFonts w:ascii="Calibri" w:hAnsi="Calibri" w:cs="Calibri"/>
-              </w:rPr>
-              <w:t>00 gold</w:t>
-            </w:r>
-          </w:p>
-        </w:tc>
-        <w:tc>
-          <w:tcPr>
             <w:tcW w:w="2126" w:type="dxa"/>
           </w:tcPr>
           <w:p>
             <w:pPr>
               <w:rPr>
-                <w:rFonts w:ascii="Calibri" w:hAnsi="Calibri" w:cs="Calibri" w:hint="eastAsia"/>
+                <w:rFonts w:ascii="Calibri" w:hAnsi="Calibri" w:cs="Calibri"/>
               </w:rPr>
             </w:pPr>
             <w:r>
@@ -1423,14 +1414,38 @@
           <w:p>
             <w:pPr>
               <w:rPr>
+                <w:rFonts w:ascii="Calibri" w:hAnsi="Calibri" w:cs="Calibri"/>
+              </w:rPr>
+            </w:pPr>
+            <w:r>
+              <w:rPr>
                 <w:rFonts w:ascii="Calibri" w:hAnsi="Calibri" w:cs="Calibri" w:hint="eastAsia"/>
               </w:rPr>
+              <w:t>2</w:t>
+            </w:r>
+            <w:r>
+              <w:rPr>
+                <w:rFonts w:ascii="Calibri" w:hAnsi="Calibri" w:cs="Calibri"/>
+              </w:rPr>
+              <w:t>00 gold</w:t>
+            </w:r>
+          </w:p>
+        </w:tc>
+        <w:tc>
+          <w:tcPr>
+            <w:tcW w:w="2226" w:type="dxa"/>
+          </w:tcPr>
+          <w:p>
+            <w:pPr>
+              <w:rPr>
+                <w:rFonts w:ascii="Calibri" w:hAnsi="Calibri" w:cs="Calibri"/>
+              </w:rPr>
             </w:pPr>
             <w:r>
               <w:rPr>
                 <w:rFonts w:ascii="Calibri" w:hAnsi="Calibri" w:cs="Calibri" w:hint="eastAsia"/>
               </w:rPr>
-              <w:t>2</w:t>
+              <w:t>1</w:t>
             </w:r>
             <w:r>
               <w:rPr>
@@ -1442,36 +1457,12 @@
         </w:tc>
         <w:tc>
           <w:tcPr>
-            <w:tcW w:w="2226" w:type="dxa"/>
-          </w:tcPr>
-          <w:p>
-            <w:pPr>
-              <w:rPr>
-                <w:rFonts w:ascii="Calibri" w:hAnsi="Calibri" w:cs="Calibri" w:hint="eastAsia"/>
-              </w:rPr>
-            </w:pPr>
-            <w:r>
-              <w:rPr>
-                <w:rFonts w:ascii="Calibri" w:hAnsi="Calibri" w:cs="Calibri" w:hint="eastAsia"/>
-              </w:rPr>
-              <w:t>1</w:t>
-            </w:r>
-            <w:r>
-              <w:rPr>
-                <w:rFonts w:ascii="Calibri" w:hAnsi="Calibri" w:cs="Calibri"/>
-              </w:rPr>
-              <w:t>00 gold</w:t>
-            </w:r>
-          </w:p>
-        </w:tc>
-        <w:tc>
-          <w:tcPr>
             <w:tcW w:w="2126" w:type="dxa"/>
           </w:tcPr>
           <w:p>
             <w:pPr>
               <w:rPr>
-                <w:rFonts w:ascii="Calibri" w:hAnsi="Calibri" w:cs="Calibri" w:hint="eastAsia"/>
+                <w:rFonts w:ascii="Calibri" w:hAnsi="Calibri" w:cs="Calibri"/>
               </w:rPr>
             </w:pPr>
             <w:r>
@@ -1497,56 +1488,56 @@
           <w:p>
             <w:pPr>
               <w:rPr>
+                <w:rFonts w:ascii="Calibri" w:hAnsi="Calibri" w:cs="Calibri"/>
+                <w:b/>
+              </w:rPr>
+            </w:pPr>
+            <w:r>
+              <w:rPr>
+                <w:rFonts w:ascii="Calibri" w:hAnsi="Calibri" w:cs="Calibri"/>
+              </w:rPr>
+              <w:t>Construction Site</w:t>
+            </w:r>
+          </w:p>
+        </w:tc>
+        <w:tc>
+          <w:tcPr>
+            <w:tcW w:w="2168" w:type="dxa"/>
+          </w:tcPr>
+          <w:p>
+            <w:pPr>
+              <w:rPr>
+                <w:rFonts w:ascii="Calibri" w:hAnsi="Calibri" w:cs="Calibri"/>
+              </w:rPr>
+            </w:pPr>
+            <w:r>
+              <w:rPr>
                 <w:rFonts w:ascii="Calibri" w:hAnsi="Calibri" w:cs="Calibri" w:hint="eastAsia"/>
-                <w:b/>
-              </w:rPr>
-            </w:pPr>
-            <w:r>
-              <w:rPr>
-                <w:rFonts w:ascii="Calibri" w:hAnsi="Calibri" w:cs="Calibri"/>
-              </w:rPr>
-              <w:t>Construction Site</w:t>
-            </w:r>
-          </w:p>
-        </w:tc>
-        <w:tc>
-          <w:tcPr>
-            <w:tcW w:w="2168" w:type="dxa"/>
-          </w:tcPr>
-          <w:p>
-            <w:pPr>
+              </w:rPr>
+              <w:t>3</w:t>
+            </w:r>
+            <w:r>
+              <w:rPr>
+                <w:rFonts w:ascii="Calibri" w:hAnsi="Calibri" w:cs="Calibri"/>
+              </w:rPr>
+              <w:t>00 gold</w:t>
+            </w:r>
+          </w:p>
+        </w:tc>
+        <w:tc>
+          <w:tcPr>
+            <w:tcW w:w="2226" w:type="dxa"/>
+          </w:tcPr>
+          <w:p>
+            <w:pPr>
+              <w:rPr>
+                <w:rFonts w:ascii="Calibri" w:hAnsi="Calibri" w:cs="Calibri"/>
+              </w:rPr>
+            </w:pPr>
+            <w:r>
               <w:rPr>
                 <w:rFonts w:ascii="Calibri" w:hAnsi="Calibri" w:cs="Calibri" w:hint="eastAsia"/>
               </w:rPr>
-            </w:pPr>
-            <w:r>
-              <w:rPr>
-                <w:rFonts w:ascii="Calibri" w:hAnsi="Calibri" w:cs="Calibri" w:hint="eastAsia"/>
-              </w:rPr>
-              <w:t>3</w:t>
-            </w:r>
-            <w:r>
-              <w:rPr>
-                <w:rFonts w:ascii="Calibri" w:hAnsi="Calibri" w:cs="Calibri"/>
-              </w:rPr>
-              <w:t>00 gold</w:t>
-            </w:r>
-          </w:p>
-        </w:tc>
-        <w:tc>
-          <w:tcPr>
-            <w:tcW w:w="2226" w:type="dxa"/>
-          </w:tcPr>
-          <w:p>
-            <w:pPr>
-              <w:rPr>
-                <w:rFonts w:ascii="Calibri" w:hAnsi="Calibri" w:cs="Calibri" w:hint="eastAsia"/>
-              </w:rPr>
-            </w:pPr>
-            <w:r>
-              <w:rPr>
-                <w:rFonts w:ascii="Calibri" w:hAnsi="Calibri" w:cs="Calibri" w:hint="eastAsia"/>
-              </w:rPr>
               <w:t>1</w:t>
             </w:r>
             <w:r>
@@ -1564,7 +1555,7 @@
           <w:p>
             <w:pPr>
               <w:rPr>
-                <w:rFonts w:ascii="Calibri" w:hAnsi="Calibri" w:cs="Calibri" w:hint="eastAsia"/>
+                <w:rFonts w:ascii="Calibri" w:hAnsi="Calibri" w:cs="Calibri"/>
               </w:rPr>
             </w:pPr>
             <w:r>
@@ -1586,7 +1577,7 @@
     <w:p>
       <w:pPr>
         <w:rPr>
-          <w:rFonts w:ascii="Calibri" w:hAnsi="Calibri" w:cs="Calibri" w:hint="eastAsia"/>
+          <w:rFonts w:ascii="Calibri" w:hAnsi="Calibri" w:cs="Calibri"/>
         </w:rPr>
       </w:pPr>
     </w:p>
@@ -1639,62 +1630,62 @@
           <w:p>
             <w:pPr>
               <w:rPr>
+                <w:rFonts w:ascii="Calibri" w:hAnsi="Calibri" w:cs="Calibri"/>
+                <w:b/>
+              </w:rPr>
+            </w:pPr>
+            <w:r>
+              <w:rPr>
                 <w:rFonts w:ascii="Calibri" w:hAnsi="Calibri" w:cs="Calibri" w:hint="eastAsia"/>
                 <w:b/>
               </w:rPr>
+              <w:t>H</w:t>
+            </w:r>
+            <w:r>
+              <w:rPr>
+                <w:rFonts w:ascii="Calibri" w:hAnsi="Calibri" w:cs="Calibri"/>
+                <w:b/>
+              </w:rPr>
+              <w:t>ouse Type</w:t>
+            </w:r>
+          </w:p>
+        </w:tc>
+        <w:tc>
+          <w:tcPr>
+            <w:tcW w:w="2168" w:type="dxa"/>
+          </w:tcPr>
+          <w:p>
+            <w:pPr>
+              <w:rPr>
+                <w:rFonts w:ascii="Calibri" w:hAnsi="Calibri" w:cs="Calibri"/>
+                <w:b/>
+              </w:rPr>
+            </w:pPr>
+            <w:r>
+              <w:rPr>
+                <w:rFonts w:ascii="Calibri" w:hAnsi="Calibri" w:cs="Calibri"/>
+                <w:b/>
+              </w:rPr>
+              <w:t>Level 1</w:t>
+            </w:r>
+          </w:p>
+        </w:tc>
+        <w:tc>
+          <w:tcPr>
+            <w:tcW w:w="2226" w:type="dxa"/>
+          </w:tcPr>
+          <w:p>
+            <w:pPr>
+              <w:rPr>
+                <w:rFonts w:ascii="Calibri" w:hAnsi="Calibri" w:cs="Calibri"/>
+                <w:b/>
+              </w:rPr>
             </w:pPr>
             <w:r>
               <w:rPr>
                 <w:rFonts w:ascii="Calibri" w:hAnsi="Calibri" w:cs="Calibri" w:hint="eastAsia"/>
                 <w:b/>
               </w:rPr>
-              <w:t>H</w:t>
-            </w:r>
-            <w:r>
-              <w:rPr>
-                <w:rFonts w:ascii="Calibri" w:hAnsi="Calibri" w:cs="Calibri"/>
-                <w:b/>
-              </w:rPr>
-              <w:t>ouse Type</w:t>
-            </w:r>
-          </w:p>
-        </w:tc>
-        <w:tc>
-          <w:tcPr>
-            <w:tcW w:w="2168" w:type="dxa"/>
-          </w:tcPr>
-          <w:p>
-            <w:pPr>
-              <w:rPr>
-                <w:rFonts w:ascii="Calibri" w:hAnsi="Calibri" w:cs="Calibri" w:hint="eastAsia"/>
-                <w:b/>
-              </w:rPr>
-            </w:pPr>
-            <w:r>
-              <w:rPr>
-                <w:rFonts w:ascii="Calibri" w:hAnsi="Calibri" w:cs="Calibri"/>
-                <w:b/>
-              </w:rPr>
-              <w:t>Level 1</w:t>
-            </w:r>
-          </w:p>
-        </w:tc>
-        <w:tc>
-          <w:tcPr>
-            <w:tcW w:w="2226" w:type="dxa"/>
-          </w:tcPr>
-          <w:p>
-            <w:pPr>
-              <w:rPr>
-                <w:rFonts w:ascii="Calibri" w:hAnsi="Calibri" w:cs="Calibri" w:hint="eastAsia"/>
-                <w:b/>
-              </w:rPr>
-            </w:pPr>
-            <w:r>
-              <w:rPr>
-                <w:rFonts w:ascii="Calibri" w:hAnsi="Calibri" w:cs="Calibri" w:hint="eastAsia"/>
-                <w:b/>
-              </w:rPr>
               <w:t>L</w:t>
             </w:r>
             <w:r>
@@ -1713,7 +1704,7 @@
           <w:p>
             <w:pPr>
               <w:rPr>
-                <w:rFonts w:ascii="Calibri" w:hAnsi="Calibri" w:cs="Calibri" w:hint="eastAsia"/>
+                <w:rFonts w:ascii="Calibri" w:hAnsi="Calibri" w:cs="Calibri"/>
                 <w:b/>
               </w:rPr>
             </w:pPr>
@@ -1742,7 +1733,7 @@
           <w:p>
             <w:pPr>
               <w:rPr>
-                <w:rFonts w:ascii="Calibri" w:hAnsi="Calibri" w:cs="Calibri" w:hint="eastAsia"/>
+                <w:rFonts w:ascii="Calibri" w:hAnsi="Calibri" w:cs="Calibri"/>
                 <w:b/>
               </w:rPr>
             </w:pPr>
@@ -1761,7 +1752,7 @@
           <w:p>
             <w:pPr>
               <w:rPr>
-                <w:rFonts w:ascii="Calibri" w:hAnsi="Calibri" w:cs="Calibri" w:hint="eastAsia"/>
+                <w:rFonts w:ascii="Calibri" w:hAnsi="Calibri" w:cs="Calibri"/>
                 <w:b/>
               </w:rPr>
             </w:pPr>
@@ -1786,7 +1777,7 @@
           <w:p>
             <w:pPr>
               <w:rPr>
-                <w:rFonts w:ascii="Calibri" w:hAnsi="Calibri" w:cs="Calibri" w:hint="eastAsia"/>
+                <w:rFonts w:ascii="Calibri" w:hAnsi="Calibri" w:cs="Calibri"/>
                 <w:b/>
               </w:rPr>
             </w:pPr>
@@ -1817,7 +1808,7 @@
           <w:p>
             <w:pPr>
               <w:rPr>
-                <w:rFonts w:ascii="Calibri" w:hAnsi="Calibri" w:cs="Calibri" w:hint="eastAsia"/>
+                <w:rFonts w:ascii="Calibri" w:hAnsi="Calibri" w:cs="Calibri"/>
                 <w:b/>
               </w:rPr>
             </w:pPr>
@@ -1850,7 +1841,7 @@
           <w:p>
             <w:pPr>
               <w:rPr>
-                <w:rFonts w:ascii="Calibri" w:hAnsi="Calibri" w:cs="Calibri" w:hint="eastAsia"/>
+                <w:rFonts w:ascii="Calibri" w:hAnsi="Calibri" w:cs="Calibri"/>
                 <w:b/>
               </w:rPr>
             </w:pPr>
@@ -1882,19 +1873,13 @@
               <w:rPr>
                 <w:rFonts w:ascii="Calibri" w:hAnsi="Calibri" w:cs="Calibri"/>
               </w:rPr>
-              <w:t xml:space="preserve"> </w:t>
-            </w:r>
-            <w:r>
-              <w:rPr>
-                <w:rFonts w:ascii="Calibri" w:hAnsi="Calibri" w:cs="Calibri"/>
-              </w:rPr>
-              <w:t>+5</w:t>
-            </w:r>
-          </w:p>
-          <w:p>
-            <w:pPr>
-              <w:rPr>
-                <w:rFonts w:ascii="Calibri" w:hAnsi="Calibri" w:cs="Calibri" w:hint="eastAsia"/>
+              <w:t xml:space="preserve"> +5</w:t>
+            </w:r>
+          </w:p>
+          <w:p>
+            <w:pPr>
+              <w:rPr>
+                <w:rFonts w:ascii="Calibri" w:hAnsi="Calibri" w:cs="Calibri"/>
                 <w:b/>
               </w:rPr>
             </w:pPr>
@@ -1938,7 +1923,7 @@
           <w:p>
             <w:pPr>
               <w:rPr>
-                <w:rFonts w:ascii="Calibri" w:hAnsi="Calibri" w:cs="Calibri" w:hint="eastAsia"/>
+                <w:rFonts w:ascii="Calibri" w:hAnsi="Calibri" w:cs="Calibri"/>
                 <w:b/>
               </w:rPr>
             </w:pPr>
@@ -1994,7 +1979,7 @@
           <w:p>
             <w:pPr>
               <w:rPr>
-                <w:rFonts w:ascii="Calibri" w:hAnsi="Calibri" w:cs="Calibri" w:hint="eastAsia"/>
+                <w:rFonts w:ascii="Calibri" w:hAnsi="Calibri" w:cs="Calibri"/>
                 <w:b/>
               </w:rPr>
             </w:pPr>
@@ -2027,7 +2012,7 @@
           <w:p>
             <w:pPr>
               <w:rPr>
-                <w:rFonts w:ascii="Calibri" w:hAnsi="Calibri" w:cs="Calibri" w:hint="eastAsia"/>
+                <w:rFonts w:ascii="Calibri" w:hAnsi="Calibri" w:cs="Calibri"/>
                 <w:b/>
               </w:rPr>
             </w:pPr>
@@ -2059,8 +2044,60 @@
               <w:rPr>
                 <w:rFonts w:ascii="Calibri" w:hAnsi="Calibri" w:cs="Calibri"/>
               </w:rPr>
-              <w:t xml:space="preserve"> </w:t>
-            </w:r>
+              <w:t xml:space="preserve"> +2</w:t>
+            </w:r>
+          </w:p>
+          <w:p>
+            <w:pPr>
+              <w:rPr>
+                <w:rFonts w:ascii="Calibri" w:hAnsi="Calibri" w:cs="Calibri"/>
+                <w:b/>
+              </w:rPr>
+            </w:pPr>
+            <w:r>
+              <w:rPr>
+                <w:rFonts w:ascii="Calibri" w:hAnsi="Calibri" w:cs="Calibri"/>
+              </w:rPr>
+              <w:t>+100 gold per day</w:t>
+            </w:r>
+          </w:p>
+        </w:tc>
+        <w:tc>
+          <w:tcPr>
+            <w:tcW w:w="2226" w:type="dxa"/>
+          </w:tcPr>
+          <w:p>
+            <w:pPr>
+              <w:rPr>
+                <w:rFonts w:ascii="Calibri" w:hAnsi="Calibri" w:cs="Calibri"/>
+              </w:rPr>
+            </w:pPr>
+            <w:r>
+              <w:rPr>
+                <w:rFonts w:ascii="Calibri" w:hAnsi="Calibri" w:cs="Calibri"/>
+              </w:rPr>
+              <w:t>Prosperity</w:t>
+            </w:r>
+            <w:r>
+              <w:rPr>
+                <w:rFonts w:ascii="Calibri" w:hAnsi="Calibri" w:cs="Calibri"/>
+              </w:rPr>
+              <w:t xml:space="preserve"> +</w:t>
+            </w:r>
+            <w:r>
+              <w:rPr>
+                <w:rFonts w:ascii="Calibri" w:hAnsi="Calibri" w:cs="Calibri"/>
+              </w:rPr>
+              <w:t>4</w:t>
+            </w:r>
+          </w:p>
+          <w:p>
+            <w:pPr>
+              <w:rPr>
+                <w:rFonts w:ascii="Calibri" w:hAnsi="Calibri" w:cs="Calibri"/>
+                <w:b/>
+              </w:rPr>
+            </w:pPr>
             <w:r>
               <w:rPr>
                 <w:rFonts w:ascii="Calibri" w:hAnsi="Calibri" w:cs="Calibri"/>
@@ -2071,33 +2108,19 @@
               <w:rPr>
                 <w:rFonts w:ascii="Calibri" w:hAnsi="Calibri" w:cs="Calibri"/>
               </w:rPr>
-              <w:t>2</w:t>
-            </w:r>
-          </w:p>
-          <w:p>
-            <w:pPr>
-              <w:rPr>
-                <w:rFonts w:ascii="Calibri" w:hAnsi="Calibri" w:cs="Calibri" w:hint="eastAsia"/>
-                <w:b/>
-              </w:rPr>
-            </w:pPr>
-            <w:r>
-              <w:rPr>
-                <w:rFonts w:ascii="Calibri" w:hAnsi="Calibri" w:cs="Calibri"/>
-              </w:rPr>
-              <w:t>+1</w:t>
-            </w:r>
-            <w:r>
-              <w:rPr>
-                <w:rFonts w:ascii="Calibri" w:hAnsi="Calibri" w:cs="Calibri"/>
-              </w:rPr>
-              <w:t>00 gold per day</w:t>
-            </w:r>
-          </w:p>
-        </w:tc>
-        <w:tc>
-          <w:tcPr>
-            <w:tcW w:w="2226" w:type="dxa"/>
+              <w:t>200</w:t>
+            </w:r>
+            <w:r>
+              <w:rPr>
+                <w:rFonts w:ascii="Calibri" w:hAnsi="Calibri" w:cs="Calibri"/>
+              </w:rPr>
+              <w:t xml:space="preserve"> gold per day</w:t>
+            </w:r>
+          </w:p>
+        </w:tc>
+        <w:tc>
+          <w:tcPr>
+            <w:tcW w:w="2126" w:type="dxa"/>
           </w:tcPr>
           <w:p>
             <w:pPr>
@@ -2121,69 +2144,13 @@
               <w:rPr>
                 <w:rFonts w:ascii="Calibri" w:hAnsi="Calibri" w:cs="Calibri"/>
               </w:rPr>
-              <w:t>4</w:t>
-            </w:r>
-          </w:p>
-          <w:p>
-            <w:pPr>
-              <w:rPr>
-                <w:rFonts w:ascii="Calibri" w:hAnsi="Calibri" w:cs="Calibri" w:hint="eastAsia"/>
-                <w:b/>
-              </w:rPr>
-            </w:pPr>
-            <w:r>
-              <w:rPr>
-                <w:rFonts w:ascii="Calibri" w:hAnsi="Calibri" w:cs="Calibri"/>
-              </w:rPr>
-              <w:t>+</w:t>
-            </w:r>
-            <w:r>
-              <w:rPr>
-                <w:rFonts w:ascii="Calibri" w:hAnsi="Calibri" w:cs="Calibri"/>
-              </w:rPr>
-              <w:t>200</w:t>
-            </w:r>
-            <w:r>
-              <w:rPr>
-                <w:rFonts w:ascii="Calibri" w:hAnsi="Calibri" w:cs="Calibri"/>
-              </w:rPr>
-              <w:t xml:space="preserve"> gold per day</w:t>
-            </w:r>
-          </w:p>
-        </w:tc>
-        <w:tc>
-          <w:tcPr>
-            <w:tcW w:w="2126" w:type="dxa"/>
-          </w:tcPr>
-          <w:p>
-            <w:pPr>
-              <w:rPr>
-                <w:rFonts w:ascii="Calibri" w:hAnsi="Calibri" w:cs="Calibri"/>
-              </w:rPr>
-            </w:pPr>
-            <w:r>
-              <w:rPr>
-                <w:rFonts w:ascii="Calibri" w:hAnsi="Calibri" w:cs="Calibri"/>
-              </w:rPr>
-              <w:t>Prosperity</w:t>
-            </w:r>
-            <w:r>
-              <w:rPr>
-                <w:rFonts w:ascii="Calibri" w:hAnsi="Calibri" w:cs="Calibri"/>
-              </w:rPr>
-              <w:t xml:space="preserve"> +</w:t>
-            </w:r>
-            <w:r>
-              <w:rPr>
-                <w:rFonts w:ascii="Calibri" w:hAnsi="Calibri" w:cs="Calibri"/>
-              </w:rPr>
               <w:t>8</w:t>
             </w:r>
           </w:p>
           <w:p>
             <w:pPr>
               <w:rPr>
-                <w:rFonts w:ascii="Calibri" w:hAnsi="Calibri" w:cs="Calibri" w:hint="eastAsia"/>
+                <w:rFonts w:ascii="Calibri" w:hAnsi="Calibri" w:cs="Calibri"/>
                 <w:b/>
               </w:rPr>
             </w:pPr>
@@ -2216,16 +2183,18 @@
           <w:p>
             <w:pPr>
               <w:rPr>
-                <w:rFonts w:ascii="Calibri" w:hAnsi="Calibri" w:cs="Calibri" w:hint="eastAsia"/>
-                <w:b/>
-              </w:rPr>
-            </w:pPr>
-            <w:r>
-              <w:rPr>
-                <w:rFonts w:ascii="Calibri" w:hAnsi="Calibri" w:cs="Calibri"/>
-              </w:rPr>
-              <w:t>Park</w:t>
-            </w:r>
+                <w:rFonts w:ascii="Calibri" w:hAnsi="Calibri" w:cs="Calibri"/>
+                <w:b/>
+              </w:rPr>
+            </w:pPr>
+            <w:r>
+              <w:rPr>
+                <w:rFonts w:ascii="Calibri" w:hAnsi="Calibri" w:cs="Calibri"/>
+              </w:rPr>
+              <w:t>Hospital</w:t>
+            </w:r>
+            <w:bookmarkStart w:id="0" w:name="_GoBack"/>
+            <w:bookmarkEnd w:id="0"/>
           </w:p>
         </w:tc>
         <w:tc>
@@ -2235,7 +2204,7 @@
           <w:p>
             <w:pPr>
               <w:rPr>
-                <w:rFonts w:ascii="Calibri" w:hAnsi="Calibri" w:cs="Calibri" w:hint="eastAsia"/>
+                <w:rFonts w:ascii="Calibri" w:hAnsi="Calibri" w:cs="Calibri"/>
                 <w:b/>
               </w:rPr>
             </w:pPr>
@@ -2249,19 +2218,7 @@
               <w:rPr>
                 <w:rFonts w:ascii="Calibri" w:hAnsi="Calibri" w:cs="Calibri"/>
               </w:rPr>
-              <w:t xml:space="preserve"> </w:t>
-            </w:r>
-            <w:r>
-              <w:rPr>
-                <w:rFonts w:ascii="Calibri" w:hAnsi="Calibri" w:cs="Calibri"/>
-              </w:rPr>
-              <w:t>+</w:t>
-            </w:r>
-            <w:r>
-              <w:rPr>
-                <w:rFonts w:ascii="Calibri" w:hAnsi="Calibri" w:cs="Calibri"/>
-              </w:rPr>
-              <w:t>3</w:t>
+              <w:t xml:space="preserve"> +3</w:t>
             </w:r>
           </w:p>
         </w:tc>
@@ -2272,7 +2229,7 @@
           <w:p>
             <w:pPr>
               <w:rPr>
-                <w:rFonts w:ascii="Calibri" w:hAnsi="Calibri" w:cs="Calibri" w:hint="eastAsia"/>
+                <w:rFonts w:ascii="Calibri" w:hAnsi="Calibri" w:cs="Calibri"/>
                 <w:b/>
               </w:rPr>
             </w:pPr>
@@ -2303,7 +2260,7 @@
           <w:p>
             <w:pPr>
               <w:rPr>
-                <w:rFonts w:ascii="Calibri" w:hAnsi="Calibri" w:cs="Calibri" w:hint="eastAsia"/>
+                <w:rFonts w:ascii="Calibri" w:hAnsi="Calibri" w:cs="Calibri"/>
                 <w:b/>
               </w:rPr>
             </w:pPr>
@@ -2354,7 +2311,7 @@
           <w:p>
             <w:pPr>
               <w:rPr>
-                <w:rFonts w:ascii="Calibri" w:hAnsi="Calibri" w:cs="Calibri" w:hint="eastAsia"/>
+                <w:rFonts w:ascii="Calibri" w:hAnsi="Calibri" w:cs="Calibri"/>
                 <w:b/>
               </w:rPr>
             </w:pPr>
@@ -2368,13 +2325,7 @@
               <w:rPr>
                 <w:rFonts w:ascii="Calibri" w:hAnsi="Calibri" w:cs="Calibri"/>
               </w:rPr>
-              <w:t xml:space="preserve"> </w:t>
-            </w:r>
-            <w:r>
-              <w:rPr>
-                <w:rFonts w:ascii="Calibri" w:hAnsi="Calibri" w:cs="Calibri"/>
-              </w:rPr>
-              <w:t>+3</w:t>
+              <w:t xml:space="preserve"> +3</w:t>
             </w:r>
           </w:p>
         </w:tc>
@@ -2385,7 +2336,7 @@
           <w:p>
             <w:pPr>
               <w:rPr>
-                <w:rFonts w:ascii="Calibri" w:hAnsi="Calibri" w:cs="Calibri" w:hint="eastAsia"/>
+                <w:rFonts w:ascii="Calibri" w:hAnsi="Calibri" w:cs="Calibri"/>
                 <w:b/>
               </w:rPr>
             </w:pPr>
@@ -2416,7 +2367,7 @@
           <w:p>
             <w:pPr>
               <w:rPr>
-                <w:rFonts w:ascii="Calibri" w:hAnsi="Calibri" w:cs="Calibri" w:hint="eastAsia"/>
+                <w:rFonts w:ascii="Calibri" w:hAnsi="Calibri" w:cs="Calibri"/>
                 <w:b/>
               </w:rPr>
             </w:pPr>
@@ -2449,7 +2400,7 @@
           <w:p>
             <w:pPr>
               <w:rPr>
-                <w:rFonts w:ascii="Calibri" w:hAnsi="Calibri" w:cs="Calibri" w:hint="eastAsia"/>
+                <w:rFonts w:ascii="Calibri" w:hAnsi="Calibri" w:cs="Calibri"/>
                 <w:b/>
               </w:rPr>
             </w:pPr>
@@ -2481,13 +2432,70 @@
               <w:rPr>
                 <w:rFonts w:ascii="Calibri" w:hAnsi="Calibri" w:cs="Calibri"/>
               </w:rPr>
-              <w:t xml:space="preserve"> </w:t>
-            </w:r>
-            <w:r>
-              <w:rPr>
-                <w:rFonts w:ascii="Calibri" w:hAnsi="Calibri" w:cs="Calibri"/>
-              </w:rPr>
-              <w:t>+</w:t>
+              <w:t xml:space="preserve"> +1, </w:t>
+            </w:r>
+          </w:p>
+          <w:p>
+            <w:pPr>
+              <w:rPr>
+                <w:rFonts w:ascii="Calibri" w:hAnsi="Calibri" w:cs="Calibri"/>
+              </w:rPr>
+            </w:pPr>
+            <w:r>
+              <w:rPr>
+                <w:rFonts w:ascii="Calibri" w:hAnsi="Calibri" w:cs="Calibri"/>
+              </w:rPr>
+              <w:t>Construction speed +1</w:t>
+            </w:r>
+          </w:p>
+        </w:tc>
+        <w:tc>
+          <w:tcPr>
+            <w:tcW w:w="2226" w:type="dxa"/>
+          </w:tcPr>
+          <w:p>
+            <w:pPr>
+              <w:rPr>
+                <w:rFonts w:ascii="Calibri" w:hAnsi="Calibri" w:cs="Calibri"/>
+              </w:rPr>
+            </w:pPr>
+            <w:r>
+              <w:rPr>
+                <w:rFonts w:ascii="Calibri" w:hAnsi="Calibri" w:cs="Calibri"/>
+              </w:rPr>
+              <w:t>Prosperity</w:t>
+            </w:r>
+            <w:r>
+              <w:rPr>
+                <w:rFonts w:ascii="Calibri" w:hAnsi="Calibri" w:cs="Calibri"/>
+              </w:rPr>
+              <w:t xml:space="preserve"> +</w:t>
+            </w:r>
+            <w:r>
+              <w:rPr>
+                <w:rFonts w:ascii="Calibri" w:hAnsi="Calibri" w:cs="Calibri"/>
+              </w:rPr>
+              <w:t>2</w:t>
+            </w:r>
+            <w:r>
+              <w:rPr>
+                <w:rFonts w:ascii="Calibri" w:hAnsi="Calibri" w:cs="Calibri"/>
+              </w:rPr>
+              <w:t xml:space="preserve">, </w:t>
+            </w:r>
+          </w:p>
+          <w:p>
+            <w:pPr>
+              <w:rPr>
+                <w:rFonts w:ascii="Calibri" w:hAnsi="Calibri" w:cs="Calibri"/>
+                <w:b/>
+              </w:rPr>
+            </w:pPr>
+            <w:r>
+              <w:rPr>
+                <w:rFonts w:ascii="Calibri" w:hAnsi="Calibri" w:cs="Calibri"/>
+              </w:rPr>
+              <w:t>Construction speed +</w:t>
             </w:r>
             <w:r>
               <w:rPr>
@@ -2495,6 +2503,36 @@
               </w:rPr>
               <w:t>1</w:t>
             </w:r>
+          </w:p>
+        </w:tc>
+        <w:tc>
+          <w:tcPr>
+            <w:tcW w:w="2126" w:type="dxa"/>
+          </w:tcPr>
+          <w:p>
+            <w:pPr>
+              <w:rPr>
+                <w:rFonts w:ascii="Calibri" w:hAnsi="Calibri" w:cs="Calibri"/>
+              </w:rPr>
+            </w:pPr>
+            <w:r>
+              <w:rPr>
+                <w:rFonts w:ascii="Calibri" w:hAnsi="Calibri" w:cs="Calibri"/>
+              </w:rPr>
+              <w:t>Prosperity</w:t>
+            </w:r>
+            <w:r>
+              <w:rPr>
+                <w:rFonts w:ascii="Calibri" w:hAnsi="Calibri" w:cs="Calibri"/>
+              </w:rPr>
+              <w:t xml:space="preserve"> +</w:t>
+            </w:r>
+            <w:r>
+              <w:rPr>
+                <w:rFonts w:ascii="Calibri" w:hAnsi="Calibri" w:cs="Calibri"/>
+              </w:rPr>
+              <w:t>4</w:t>
+            </w:r>
             <w:r>
               <w:rPr>
                 <w:rFonts w:ascii="Calibri" w:hAnsi="Calibri" w:cs="Calibri"/>
@@ -2505,112 +2543,7 @@
           <w:p>
             <w:pPr>
               <w:rPr>
-                <w:rFonts w:ascii="Calibri" w:hAnsi="Calibri" w:cs="Calibri" w:hint="eastAsia"/>
-              </w:rPr>
-            </w:pPr>
-            <w:r>
-              <w:rPr>
-                <w:rFonts w:ascii="Calibri" w:hAnsi="Calibri" w:cs="Calibri"/>
-              </w:rPr>
-              <w:t>Construction speed +1</w:t>
-            </w:r>
-          </w:p>
-        </w:tc>
-        <w:tc>
-          <w:tcPr>
-            <w:tcW w:w="2226" w:type="dxa"/>
-          </w:tcPr>
-          <w:p>
-            <w:pPr>
-              <w:rPr>
-                <w:rFonts w:ascii="Calibri" w:hAnsi="Calibri" w:cs="Calibri"/>
-              </w:rPr>
-            </w:pPr>
-            <w:r>
-              <w:rPr>
-                <w:rFonts w:ascii="Calibri" w:hAnsi="Calibri" w:cs="Calibri"/>
-              </w:rPr>
-              <w:t>Prosperity</w:t>
-            </w:r>
-            <w:r>
-              <w:rPr>
-                <w:rFonts w:ascii="Calibri" w:hAnsi="Calibri" w:cs="Calibri"/>
-              </w:rPr>
-              <w:t xml:space="preserve"> +</w:t>
-            </w:r>
-            <w:r>
-              <w:rPr>
-                <w:rFonts w:ascii="Calibri" w:hAnsi="Calibri" w:cs="Calibri"/>
-              </w:rPr>
-              <w:t>2</w:t>
-            </w:r>
-            <w:r>
-              <w:rPr>
-                <w:rFonts w:ascii="Calibri" w:hAnsi="Calibri" w:cs="Calibri"/>
-              </w:rPr>
-              <w:t xml:space="preserve">, </w:t>
-            </w:r>
-          </w:p>
-          <w:p>
-            <w:pPr>
-              <w:rPr>
-                <w:rFonts w:ascii="Calibri" w:hAnsi="Calibri" w:cs="Calibri" w:hint="eastAsia"/>
-                <w:b/>
-              </w:rPr>
-            </w:pPr>
-            <w:r>
-              <w:rPr>
-                <w:rFonts w:ascii="Calibri" w:hAnsi="Calibri" w:cs="Calibri"/>
-              </w:rPr>
-              <w:t>Construction speed +</w:t>
-            </w:r>
-            <w:r>
-              <w:rPr>
-                <w:rFonts w:ascii="Calibri" w:hAnsi="Calibri" w:cs="Calibri"/>
-              </w:rPr>
-              <w:t>1</w:t>
-            </w:r>
-          </w:p>
-        </w:tc>
-        <w:tc>
-          <w:tcPr>
-            <w:tcW w:w="2126" w:type="dxa"/>
-          </w:tcPr>
-          <w:p>
-            <w:pPr>
-              <w:rPr>
-                <w:rFonts w:ascii="Calibri" w:hAnsi="Calibri" w:cs="Calibri"/>
-              </w:rPr>
-            </w:pPr>
-            <w:r>
-              <w:rPr>
-                <w:rFonts w:ascii="Calibri" w:hAnsi="Calibri" w:cs="Calibri"/>
-              </w:rPr>
-              <w:t>Prosperity</w:t>
-            </w:r>
-            <w:r>
-              <w:rPr>
-                <w:rFonts w:ascii="Calibri" w:hAnsi="Calibri" w:cs="Calibri"/>
-              </w:rPr>
-              <w:t xml:space="preserve"> +</w:t>
-            </w:r>
-            <w:r>
-              <w:rPr>
-                <w:rFonts w:ascii="Calibri" w:hAnsi="Calibri" w:cs="Calibri"/>
-              </w:rPr>
-              <w:t>4</w:t>
-            </w:r>
-            <w:r>
-              <w:rPr>
-                <w:rFonts w:ascii="Calibri" w:hAnsi="Calibri" w:cs="Calibri"/>
-              </w:rPr>
-              <w:t xml:space="preserve">, </w:t>
-            </w:r>
-          </w:p>
-          <w:p>
-            <w:pPr>
-              <w:rPr>
-                <w:rFonts w:ascii="Calibri" w:hAnsi="Calibri" w:cs="Calibri" w:hint="eastAsia"/>
+                <w:rFonts w:ascii="Calibri" w:hAnsi="Calibri" w:cs="Calibri"/>
                 <w:b/>
               </w:rPr>
             </w:pPr>
@@ -2633,7 +2566,7 @@
     <w:p>
       <w:pPr>
         <w:rPr>
-          <w:rFonts w:ascii="Calibri" w:hAnsi="Calibri" w:cs="Calibri" w:hint="eastAsia"/>
+          <w:rFonts w:ascii="Calibri" w:hAnsi="Calibri" w:cs="Calibri"/>
         </w:rPr>
       </w:pPr>
     </w:p>

</xml_diff>

<commit_message>
revise the game setting docx
</commit_message>
<xml_diff>
--- a/Game Plan/Game Settings.docx
+++ b/Game Plan/Game Settings.docx
@@ -1130,7 +1130,7 @@
               <w:rPr>
                 <w:rFonts w:ascii="Calibri" w:hAnsi="Calibri" w:cs="Calibri"/>
               </w:rPr>
-              <w:t>Bank</w:t>
+              <w:t>Supermarket</w:t>
             </w:r>
           </w:p>
         </w:tc>
@@ -1146,9 +1146,15 @@
             </w:pPr>
             <w:r>
               <w:rPr>
-                <w:rFonts w:ascii="Calibri" w:hAnsi="Calibri" w:cs="Calibri"/>
-              </w:rPr>
-              <w:t>800 gold</w:t>
+                <w:rFonts w:ascii="Calibri" w:hAnsi="Calibri" w:cs="Calibri" w:hint="eastAsia"/>
+              </w:rPr>
+              <w:t>3</w:t>
+            </w:r>
+            <w:r>
+              <w:rPr>
+                <w:rFonts w:ascii="Calibri" w:hAnsi="Calibri" w:cs="Calibri"/>
+              </w:rPr>
+              <w:t>00 gold</w:t>
             </w:r>
           </w:p>
         </w:tc>
@@ -1164,9 +1170,15 @@
             </w:pPr>
             <w:r>
               <w:rPr>
-                <w:rFonts w:ascii="Calibri" w:hAnsi="Calibri" w:cs="Calibri"/>
-              </w:rPr>
-              <w:t>400 gold</w:t>
+                <w:rFonts w:ascii="Calibri" w:hAnsi="Calibri" w:cs="Calibri" w:hint="eastAsia"/>
+              </w:rPr>
+              <w:t>1</w:t>
+            </w:r>
+            <w:r>
+              <w:rPr>
+                <w:rFonts w:ascii="Calibri" w:hAnsi="Calibri" w:cs="Calibri"/>
+              </w:rPr>
+              <w:t>50 gold</w:t>
             </w:r>
           </w:p>
         </w:tc>
@@ -1182,9 +1194,15 @@
             </w:pPr>
             <w:r>
               <w:rPr>
-                <w:rFonts w:ascii="Calibri" w:hAnsi="Calibri" w:cs="Calibri"/>
-              </w:rPr>
-              <w:t>600 gold</w:t>
+                <w:rFonts w:ascii="Calibri" w:hAnsi="Calibri" w:cs="Calibri" w:hint="eastAsia"/>
+              </w:rPr>
+              <w:t>2</w:t>
+            </w:r>
+            <w:r>
+              <w:rPr>
+                <w:rFonts w:ascii="Calibri" w:hAnsi="Calibri" w:cs="Calibri"/>
+              </w:rPr>
+              <w:t>25 gold</w:t>
             </w:r>
           </w:p>
         </w:tc>
@@ -1205,7 +1223,7 @@
               <w:rPr>
                 <w:rFonts w:ascii="Calibri" w:hAnsi="Calibri" w:cs="Calibri"/>
               </w:rPr>
-              <w:t>Supermarket</w:t>
+              <w:t>Bank</w:t>
             </w:r>
           </w:p>
         </w:tc>
@@ -1221,15 +1239,9 @@
             </w:pPr>
             <w:r>
               <w:rPr>
-                <w:rFonts w:ascii="Calibri" w:hAnsi="Calibri" w:cs="Calibri" w:hint="eastAsia"/>
-              </w:rPr>
-              <w:t>3</w:t>
-            </w:r>
-            <w:r>
-              <w:rPr>
-                <w:rFonts w:ascii="Calibri" w:hAnsi="Calibri" w:cs="Calibri"/>
-              </w:rPr>
-              <w:t>00 gold</w:t>
+                <w:rFonts w:ascii="Calibri" w:hAnsi="Calibri" w:cs="Calibri"/>
+              </w:rPr>
+              <w:t>800 gold</w:t>
             </w:r>
           </w:p>
         </w:tc>
@@ -1245,15 +1257,9 @@
             </w:pPr>
             <w:r>
               <w:rPr>
-                <w:rFonts w:ascii="Calibri" w:hAnsi="Calibri" w:cs="Calibri" w:hint="eastAsia"/>
-              </w:rPr>
-              <w:t>1</w:t>
-            </w:r>
-            <w:r>
-              <w:rPr>
-                <w:rFonts w:ascii="Calibri" w:hAnsi="Calibri" w:cs="Calibri"/>
-              </w:rPr>
-              <w:t>50 gold</w:t>
+                <w:rFonts w:ascii="Calibri" w:hAnsi="Calibri" w:cs="Calibri"/>
+              </w:rPr>
+              <w:t>400 gold</w:t>
             </w:r>
           </w:p>
         </w:tc>
@@ -1269,15 +1275,9 @@
             </w:pPr>
             <w:r>
               <w:rPr>
-                <w:rFonts w:ascii="Calibri" w:hAnsi="Calibri" w:cs="Calibri" w:hint="eastAsia"/>
-              </w:rPr>
-              <w:t>2</w:t>
-            </w:r>
-            <w:r>
-              <w:rPr>
-                <w:rFonts w:ascii="Calibri" w:hAnsi="Calibri" w:cs="Calibri"/>
-              </w:rPr>
-              <w:t>25 gold</w:t>
+                <w:rFonts w:ascii="Calibri" w:hAnsi="Calibri" w:cs="Calibri"/>
+              </w:rPr>
+              <w:t>600 gold</w:t>
             </w:r>
           </w:p>
         </w:tc>
@@ -1291,26 +1291,13 @@
             <w:pPr>
               <w:rPr>
                 <w:rFonts w:ascii="Calibri" w:hAnsi="Calibri" w:cs="Calibri"/>
-                <w:b/>
-              </w:rPr>
-            </w:pPr>
-            <w:r>
-              <w:rPr>
-                <w:rFonts w:ascii="Calibri" w:hAnsi="Calibri" w:cs="Calibri"/>
-              </w:rPr>
-              <w:t>H</w:t>
-            </w:r>
-            <w:r>
-              <w:rPr>
-                <w:rFonts w:ascii="Calibri" w:hAnsi="Calibri" w:cs="Calibri" w:hint="eastAsia"/>
-              </w:rPr>
-              <w:t>o</w:t>
-            </w:r>
-            <w:r>
-              <w:rPr>
-                <w:rFonts w:ascii="Calibri" w:hAnsi="Calibri" w:cs="Calibri"/>
-              </w:rPr>
-              <w:t>spital</w:t>
+              </w:rPr>
+            </w:pPr>
+            <w:r>
+              <w:rPr>
+                <w:rFonts w:ascii="Calibri" w:hAnsi="Calibri" w:cs="Calibri"/>
+              </w:rPr>
+              <w:t>Farm</w:t>
             </w:r>
           </w:p>
         </w:tc>
@@ -1396,6 +1383,7 @@
             <w:pPr>
               <w:rPr>
                 <w:rFonts w:ascii="Calibri" w:hAnsi="Calibri" w:cs="Calibri"/>
+                <w:b/>
               </w:rPr>
             </w:pPr>
             <w:r>
@@ -1403,7 +1391,7 @@
                 <w:rFonts w:ascii="Calibri" w:hAnsi="Calibri" w:cs="Calibri"/>
               </w:rPr>
               <w:lastRenderedPageBreak/>
-              <w:t>Farm</w:t>
+              <w:t>Construction Site</w:t>
             </w:r>
           </w:p>
         </w:tc>
@@ -1421,61 +1409,69 @@
               <w:rPr>
                 <w:rFonts w:ascii="Calibri" w:hAnsi="Calibri" w:cs="Calibri" w:hint="eastAsia"/>
               </w:rPr>
+              <w:t>3</w:t>
+            </w:r>
+            <w:r>
+              <w:rPr>
+                <w:rFonts w:ascii="Calibri" w:hAnsi="Calibri" w:cs="Calibri"/>
+              </w:rPr>
+              <w:t>00 gold</w:t>
+            </w:r>
+          </w:p>
+        </w:tc>
+        <w:tc>
+          <w:tcPr>
+            <w:tcW w:w="2226" w:type="dxa"/>
+          </w:tcPr>
+          <w:p>
+            <w:pPr>
+              <w:rPr>
+                <w:rFonts w:ascii="Calibri" w:hAnsi="Calibri" w:cs="Calibri"/>
+              </w:rPr>
+            </w:pPr>
+            <w:r>
+              <w:rPr>
+                <w:rFonts w:ascii="Calibri" w:hAnsi="Calibri" w:cs="Calibri" w:hint="eastAsia"/>
+              </w:rPr>
+              <w:t>1</w:t>
+            </w:r>
+            <w:r>
+              <w:rPr>
+                <w:rFonts w:ascii="Calibri" w:hAnsi="Calibri" w:cs="Calibri"/>
+              </w:rPr>
+              <w:t>50 gold</w:t>
+            </w:r>
+          </w:p>
+        </w:tc>
+        <w:tc>
+          <w:tcPr>
+            <w:tcW w:w="2126" w:type="dxa"/>
+          </w:tcPr>
+          <w:p>
+            <w:pPr>
+              <w:rPr>
+                <w:rFonts w:ascii="Calibri" w:hAnsi="Calibri" w:cs="Calibri" w:hint="eastAsia"/>
+              </w:rPr>
+            </w:pPr>
+            <w:r>
+              <w:rPr>
+                <w:rFonts w:ascii="Calibri" w:hAnsi="Calibri" w:cs="Calibri" w:hint="eastAsia"/>
+              </w:rPr>
               <w:t>2</w:t>
             </w:r>
             <w:r>
               <w:rPr>
                 <w:rFonts w:ascii="Calibri" w:hAnsi="Calibri" w:cs="Calibri"/>
               </w:rPr>
-              <w:t>00 gold</w:t>
-            </w:r>
-          </w:p>
-        </w:tc>
-        <w:tc>
-          <w:tcPr>
-            <w:tcW w:w="2226" w:type="dxa"/>
-          </w:tcPr>
-          <w:p>
-            <w:pPr>
-              <w:rPr>
-                <w:rFonts w:ascii="Calibri" w:hAnsi="Calibri" w:cs="Calibri"/>
-              </w:rPr>
-            </w:pPr>
-            <w:r>
-              <w:rPr>
-                <w:rFonts w:ascii="Calibri" w:hAnsi="Calibri" w:cs="Calibri" w:hint="eastAsia"/>
-              </w:rPr>
-              <w:t>1</w:t>
-            </w:r>
-            <w:r>
-              <w:rPr>
-                <w:rFonts w:ascii="Calibri" w:hAnsi="Calibri" w:cs="Calibri"/>
-              </w:rPr>
-              <w:t>00 gold</w:t>
-            </w:r>
-          </w:p>
-        </w:tc>
-        <w:tc>
-          <w:tcPr>
-            <w:tcW w:w="2126" w:type="dxa"/>
-          </w:tcPr>
-          <w:p>
-            <w:pPr>
-              <w:rPr>
-                <w:rFonts w:ascii="Calibri" w:hAnsi="Calibri" w:cs="Calibri"/>
-              </w:rPr>
-            </w:pPr>
-            <w:r>
-              <w:rPr>
-                <w:rFonts w:ascii="Calibri" w:hAnsi="Calibri" w:cs="Calibri" w:hint="eastAsia"/>
-              </w:rPr>
-              <w:t>1</w:t>
-            </w:r>
-            <w:r>
-              <w:rPr>
-                <w:rFonts w:ascii="Calibri" w:hAnsi="Calibri" w:cs="Calibri"/>
-              </w:rPr>
-              <w:t>50 gold</w:t>
+              <w:t xml:space="preserve">25 </w:t>
+            </w:r>
+            <w:bookmarkStart w:id="0" w:name="_GoBack"/>
+            <w:bookmarkEnd w:id="0"/>
+            <w:r>
+              <w:rPr>
+                <w:rFonts w:ascii="Calibri" w:hAnsi="Calibri" w:cs="Calibri"/>
+              </w:rPr>
+              <w:t>gold</w:t>
             </w:r>
           </w:p>
         </w:tc>
@@ -1496,7 +1492,19 @@
               <w:rPr>
                 <w:rFonts w:ascii="Calibri" w:hAnsi="Calibri" w:cs="Calibri"/>
               </w:rPr>
-              <w:t>Construction Site</w:t>
+              <w:t>H</w:t>
+            </w:r>
+            <w:r>
+              <w:rPr>
+                <w:rFonts w:ascii="Calibri" w:hAnsi="Calibri" w:cs="Calibri" w:hint="eastAsia"/>
+              </w:rPr>
+              <w:t>o</w:t>
+            </w:r>
+            <w:r>
+              <w:rPr>
+                <w:rFonts w:ascii="Calibri" w:hAnsi="Calibri" w:cs="Calibri"/>
+              </w:rPr>
+              <w:t>spital</w:t>
             </w:r>
           </w:p>
         </w:tc>
@@ -1514,7 +1522,7 @@
               <w:rPr>
                 <w:rFonts w:ascii="Calibri" w:hAnsi="Calibri" w:cs="Calibri" w:hint="eastAsia"/>
               </w:rPr>
-              <w:t>3</w:t>
+              <w:t>2</w:t>
             </w:r>
             <w:r>
               <w:rPr>
@@ -1544,31 +1552,31 @@
               <w:rPr>
                 <w:rFonts w:ascii="Calibri" w:hAnsi="Calibri" w:cs="Calibri"/>
               </w:rPr>
+              <w:t>00 gold</w:t>
+            </w:r>
+          </w:p>
+        </w:tc>
+        <w:tc>
+          <w:tcPr>
+            <w:tcW w:w="2126" w:type="dxa"/>
+          </w:tcPr>
+          <w:p>
+            <w:pPr>
+              <w:rPr>
+                <w:rFonts w:ascii="Calibri" w:hAnsi="Calibri" w:cs="Calibri"/>
+              </w:rPr>
+            </w:pPr>
+            <w:r>
+              <w:rPr>
+                <w:rFonts w:ascii="Calibri" w:hAnsi="Calibri" w:cs="Calibri" w:hint="eastAsia"/>
+              </w:rPr>
+              <w:t>1</w:t>
+            </w:r>
+            <w:r>
+              <w:rPr>
+                <w:rFonts w:ascii="Calibri" w:hAnsi="Calibri" w:cs="Calibri"/>
+              </w:rPr>
               <w:t>50 gold</w:t>
-            </w:r>
-          </w:p>
-        </w:tc>
-        <w:tc>
-          <w:tcPr>
-            <w:tcW w:w="2126" w:type="dxa"/>
-          </w:tcPr>
-          <w:p>
-            <w:pPr>
-              <w:rPr>
-                <w:rFonts w:ascii="Calibri" w:hAnsi="Calibri" w:cs="Calibri"/>
-              </w:rPr>
-            </w:pPr>
-            <w:r>
-              <w:rPr>
-                <w:rFonts w:ascii="Calibri" w:hAnsi="Calibri" w:cs="Calibri" w:hint="eastAsia"/>
-              </w:rPr>
-              <w:t>2</w:t>
-            </w:r>
-            <w:r>
-              <w:rPr>
-                <w:rFonts w:ascii="Calibri" w:hAnsi="Calibri" w:cs="Calibri"/>
-              </w:rPr>
-              <w:t>25 gold</w:t>
             </w:r>
           </w:p>
         </w:tc>
@@ -1849,7 +1857,7 @@
               <w:rPr>
                 <w:rFonts w:ascii="Calibri" w:hAnsi="Calibri" w:cs="Calibri"/>
               </w:rPr>
-              <w:t>Bank</w:t>
+              <w:t>Supermarket</w:t>
             </w:r>
           </w:p>
         </w:tc>
@@ -1873,21 +1881,21 @@
               <w:rPr>
                 <w:rFonts w:ascii="Calibri" w:hAnsi="Calibri" w:cs="Calibri"/>
               </w:rPr>
-              <w:t xml:space="preserve"> +5</w:t>
-            </w:r>
-          </w:p>
-          <w:p>
-            <w:pPr>
-              <w:rPr>
-                <w:rFonts w:ascii="Calibri" w:hAnsi="Calibri" w:cs="Calibri"/>
-                <w:b/>
-              </w:rPr>
-            </w:pPr>
-            <w:r>
-              <w:rPr>
-                <w:rFonts w:ascii="Calibri" w:hAnsi="Calibri" w:cs="Calibri"/>
-              </w:rPr>
-              <w:t>+300 gold per day</w:t>
+              <w:t xml:space="preserve"> +2</w:t>
+            </w:r>
+          </w:p>
+          <w:p>
+            <w:pPr>
+              <w:rPr>
+                <w:rFonts w:ascii="Calibri" w:hAnsi="Calibri" w:cs="Calibri"/>
+                <w:b/>
+              </w:rPr>
+            </w:pPr>
+            <w:r>
+              <w:rPr>
+                <w:rFonts w:ascii="Calibri" w:hAnsi="Calibri" w:cs="Calibri"/>
+              </w:rPr>
+              <w:t>+100 gold per day</w:t>
             </w:r>
           </w:p>
         </w:tc>
@@ -1911,39 +1919,21 @@
               <w:rPr>
                 <w:rFonts w:ascii="Calibri" w:hAnsi="Calibri" w:cs="Calibri"/>
               </w:rPr>
-              <w:t xml:space="preserve"> +</w:t>
-            </w:r>
-            <w:r>
-              <w:rPr>
-                <w:rFonts w:ascii="Calibri" w:hAnsi="Calibri" w:cs="Calibri"/>
-              </w:rPr>
-              <w:t>10</w:t>
-            </w:r>
-          </w:p>
-          <w:p>
-            <w:pPr>
-              <w:rPr>
-                <w:rFonts w:ascii="Calibri" w:hAnsi="Calibri" w:cs="Calibri"/>
-                <w:b/>
-              </w:rPr>
-            </w:pPr>
-            <w:r>
-              <w:rPr>
-                <w:rFonts w:ascii="Calibri" w:hAnsi="Calibri" w:cs="Calibri"/>
-              </w:rPr>
-              <w:t>+</w:t>
-            </w:r>
-            <w:r>
-              <w:rPr>
-                <w:rFonts w:ascii="Calibri" w:hAnsi="Calibri" w:cs="Calibri"/>
-              </w:rPr>
-              <w:t>6</w:t>
-            </w:r>
-            <w:r>
-              <w:rPr>
-                <w:rFonts w:ascii="Calibri" w:hAnsi="Calibri" w:cs="Calibri"/>
-              </w:rPr>
-              <w:t>00 gold per day</w:t>
+              <w:t xml:space="preserve"> +4</w:t>
+            </w:r>
+          </w:p>
+          <w:p>
+            <w:pPr>
+              <w:rPr>
+                <w:rFonts w:ascii="Calibri" w:hAnsi="Calibri" w:cs="Calibri"/>
+                <w:b/>
+              </w:rPr>
+            </w:pPr>
+            <w:r>
+              <w:rPr>
+                <w:rFonts w:ascii="Calibri" w:hAnsi="Calibri" w:cs="Calibri"/>
+              </w:rPr>
+              <w:t>+200 gold per day</w:t>
             </w:r>
           </w:p>
         </w:tc>
@@ -1967,39 +1957,21 @@
               <w:rPr>
                 <w:rFonts w:ascii="Calibri" w:hAnsi="Calibri" w:cs="Calibri"/>
               </w:rPr>
-              <w:t xml:space="preserve"> +</w:t>
-            </w:r>
-            <w:r>
-              <w:rPr>
-                <w:rFonts w:ascii="Calibri" w:hAnsi="Calibri" w:cs="Calibri"/>
-              </w:rPr>
-              <w:t>20</w:t>
-            </w:r>
-          </w:p>
-          <w:p>
-            <w:pPr>
-              <w:rPr>
-                <w:rFonts w:ascii="Calibri" w:hAnsi="Calibri" w:cs="Calibri"/>
-                <w:b/>
-              </w:rPr>
-            </w:pPr>
-            <w:r>
-              <w:rPr>
-                <w:rFonts w:ascii="Calibri" w:hAnsi="Calibri" w:cs="Calibri"/>
-              </w:rPr>
-              <w:t>+</w:t>
-            </w:r>
-            <w:r>
-              <w:rPr>
-                <w:rFonts w:ascii="Calibri" w:hAnsi="Calibri" w:cs="Calibri"/>
-              </w:rPr>
-              <w:t>120</w:t>
-            </w:r>
-            <w:r>
-              <w:rPr>
-                <w:rFonts w:ascii="Calibri" w:hAnsi="Calibri" w:cs="Calibri"/>
-              </w:rPr>
-              <w:t>0 gold per day</w:t>
+              <w:t xml:space="preserve"> +8</w:t>
+            </w:r>
+          </w:p>
+          <w:p>
+            <w:pPr>
+              <w:rPr>
+                <w:rFonts w:ascii="Calibri" w:hAnsi="Calibri" w:cs="Calibri"/>
+                <w:b/>
+              </w:rPr>
+            </w:pPr>
+            <w:r>
+              <w:rPr>
+                <w:rFonts w:ascii="Calibri" w:hAnsi="Calibri" w:cs="Calibri"/>
+              </w:rPr>
+              <w:t>+400 gold per day</w:t>
             </w:r>
           </w:p>
         </w:tc>
@@ -2020,7 +1992,7 @@
               <w:rPr>
                 <w:rFonts w:ascii="Calibri" w:hAnsi="Calibri" w:cs="Calibri"/>
               </w:rPr>
-              <w:t>Supermarket</w:t>
+              <w:t>Bank</w:t>
             </w:r>
           </w:p>
         </w:tc>
@@ -2044,21 +2016,21 @@
               <w:rPr>
                 <w:rFonts w:ascii="Calibri" w:hAnsi="Calibri" w:cs="Calibri"/>
               </w:rPr>
-              <w:t xml:space="preserve"> +2</w:t>
-            </w:r>
-          </w:p>
-          <w:p>
-            <w:pPr>
-              <w:rPr>
-                <w:rFonts w:ascii="Calibri" w:hAnsi="Calibri" w:cs="Calibri"/>
-                <w:b/>
-              </w:rPr>
-            </w:pPr>
-            <w:r>
-              <w:rPr>
-                <w:rFonts w:ascii="Calibri" w:hAnsi="Calibri" w:cs="Calibri"/>
-              </w:rPr>
-              <w:t>+100 gold per day</w:t>
+              <w:t xml:space="preserve"> +5</w:t>
+            </w:r>
+          </w:p>
+          <w:p>
+            <w:pPr>
+              <w:rPr>
+                <w:rFonts w:ascii="Calibri" w:hAnsi="Calibri" w:cs="Calibri"/>
+                <w:b/>
+              </w:rPr>
+            </w:pPr>
+            <w:r>
+              <w:rPr>
+                <w:rFonts w:ascii="Calibri" w:hAnsi="Calibri" w:cs="Calibri"/>
+              </w:rPr>
+              <w:t>+300 gold per day</w:t>
             </w:r>
           </w:p>
         </w:tc>
@@ -2088,7 +2060,7 @@
               <w:rPr>
                 <w:rFonts w:ascii="Calibri" w:hAnsi="Calibri" w:cs="Calibri"/>
               </w:rPr>
-              <w:t>4</w:t>
+              <w:t>10</w:t>
             </w:r>
           </w:p>
           <w:p>
@@ -2108,13 +2080,13 @@
               <w:rPr>
                 <w:rFonts w:ascii="Calibri" w:hAnsi="Calibri" w:cs="Calibri"/>
               </w:rPr>
-              <w:t>200</w:t>
-            </w:r>
-            <w:r>
-              <w:rPr>
-                <w:rFonts w:ascii="Calibri" w:hAnsi="Calibri" w:cs="Calibri"/>
-              </w:rPr>
-              <w:t xml:space="preserve"> gold per day</w:t>
+              <w:t>6</w:t>
+            </w:r>
+            <w:r>
+              <w:rPr>
+                <w:rFonts w:ascii="Calibri" w:hAnsi="Calibri" w:cs="Calibri"/>
+              </w:rPr>
+              <w:t>00 gold per day</w:t>
             </w:r>
           </w:p>
         </w:tc>
@@ -2144,7 +2116,7 @@
               <w:rPr>
                 <w:rFonts w:ascii="Calibri" w:hAnsi="Calibri" w:cs="Calibri"/>
               </w:rPr>
-              <w:t>8</w:t>
+              <w:t>20</w:t>
             </w:r>
           </w:p>
           <w:p>
@@ -2164,13 +2136,13 @@
               <w:rPr>
                 <w:rFonts w:ascii="Calibri" w:hAnsi="Calibri" w:cs="Calibri"/>
               </w:rPr>
-              <w:t>4</w:t>
-            </w:r>
-            <w:r>
-              <w:rPr>
-                <w:rFonts w:ascii="Calibri" w:hAnsi="Calibri" w:cs="Calibri"/>
-              </w:rPr>
-              <w:t>00 gold per day</w:t>
+              <w:t>120</w:t>
+            </w:r>
+            <w:r>
+              <w:rPr>
+                <w:rFonts w:ascii="Calibri" w:hAnsi="Calibri" w:cs="Calibri"/>
+              </w:rPr>
+              <w:t>0 gold per day</w:t>
             </w:r>
           </w:p>
         </w:tc>
@@ -2184,17 +2156,14 @@
             <w:pPr>
               <w:rPr>
                 <w:rFonts w:ascii="Calibri" w:hAnsi="Calibri" w:cs="Calibri"/>
-                <w:b/>
-              </w:rPr>
-            </w:pPr>
-            <w:r>
-              <w:rPr>
-                <w:rFonts w:ascii="Calibri" w:hAnsi="Calibri" w:cs="Calibri"/>
-              </w:rPr>
-              <w:t>Hospital</w:t>
-            </w:r>
-            <w:bookmarkStart w:id="0" w:name="_GoBack"/>
-            <w:bookmarkEnd w:id="0"/>
+              </w:rPr>
+            </w:pPr>
+            <w:r>
+              <w:rPr>
+                <w:rFonts w:ascii="Calibri" w:hAnsi="Calibri" w:cs="Calibri"/>
+              </w:rPr>
+              <w:t>Farm</w:t>
+            </w:r>
           </w:p>
         </w:tc>
         <w:tc>
@@ -2294,13 +2263,14 @@
             <w:pPr>
               <w:rPr>
                 <w:rFonts w:ascii="Calibri" w:hAnsi="Calibri" w:cs="Calibri"/>
-              </w:rPr>
-            </w:pPr>
-            <w:r>
-              <w:rPr>
-                <w:rFonts w:ascii="Calibri" w:hAnsi="Calibri" w:cs="Calibri"/>
-              </w:rPr>
-              <w:t>Farm</w:t>
+                <w:b/>
+              </w:rPr>
+            </w:pPr>
+            <w:r>
+              <w:rPr>
+                <w:rFonts w:ascii="Calibri" w:hAnsi="Calibri" w:cs="Calibri"/>
+              </w:rPr>
+              <w:t>Construction Site</w:t>
             </w:r>
           </w:p>
         </w:tc>
@@ -2312,7 +2282,6 @@
             <w:pPr>
               <w:rPr>
                 <w:rFonts w:ascii="Calibri" w:hAnsi="Calibri" w:cs="Calibri"/>
-                <w:b/>
               </w:rPr>
             </w:pPr>
             <w:r>
@@ -2325,7 +2294,20 @@
               <w:rPr>
                 <w:rFonts w:ascii="Calibri" w:hAnsi="Calibri" w:cs="Calibri"/>
               </w:rPr>
-              <w:t xml:space="preserve"> +3</w:t>
+              <w:t xml:space="preserve"> +1, </w:t>
+            </w:r>
+          </w:p>
+          <w:p>
+            <w:pPr>
+              <w:rPr>
+                <w:rFonts w:ascii="Calibri" w:hAnsi="Calibri" w:cs="Calibri"/>
+              </w:rPr>
+            </w:pPr>
+            <w:r>
+              <w:rPr>
+                <w:rFonts w:ascii="Calibri" w:hAnsi="Calibri" w:cs="Calibri"/>
+              </w:rPr>
+              <w:t>Construction speed +1</w:t>
             </w:r>
           </w:p>
         </w:tc>
@@ -2337,7 +2319,6 @@
             <w:pPr>
               <w:rPr>
                 <w:rFonts w:ascii="Calibri" w:hAnsi="Calibri" w:cs="Calibri"/>
-                <w:b/>
               </w:rPr>
             </w:pPr>
             <w:r>
@@ -2356,7 +2337,33 @@
               <w:rPr>
                 <w:rFonts w:ascii="Calibri" w:hAnsi="Calibri" w:cs="Calibri"/>
               </w:rPr>
-              <w:t>6</w:t>
+              <w:t>2</w:t>
+            </w:r>
+            <w:r>
+              <w:rPr>
+                <w:rFonts w:ascii="Calibri" w:hAnsi="Calibri" w:cs="Calibri"/>
+              </w:rPr>
+              <w:t xml:space="preserve">, </w:t>
+            </w:r>
+          </w:p>
+          <w:p>
+            <w:pPr>
+              <w:rPr>
+                <w:rFonts w:ascii="Calibri" w:hAnsi="Calibri" w:cs="Calibri"/>
+                <w:b/>
+              </w:rPr>
+            </w:pPr>
+            <w:r>
+              <w:rPr>
+                <w:rFonts w:ascii="Calibri" w:hAnsi="Calibri" w:cs="Calibri"/>
+              </w:rPr>
+              <w:t>Construction speed +</w:t>
+            </w:r>
+            <w:r>
+              <w:rPr>
+                <w:rFonts w:ascii="Calibri" w:hAnsi="Calibri" w:cs="Calibri"/>
+              </w:rPr>
+              <w:t>1</w:t>
             </w:r>
           </w:p>
         </w:tc>
@@ -2368,7 +2375,6 @@
             <w:pPr>
               <w:rPr>
                 <w:rFonts w:ascii="Calibri" w:hAnsi="Calibri" w:cs="Calibri"/>
-                <w:b/>
               </w:rPr>
             </w:pPr>
             <w:r>
@@ -2387,7 +2393,33 @@
               <w:rPr>
                 <w:rFonts w:ascii="Calibri" w:hAnsi="Calibri" w:cs="Calibri"/>
               </w:rPr>
-              <w:t>12</w:t>
+              <w:t>4</w:t>
+            </w:r>
+            <w:r>
+              <w:rPr>
+                <w:rFonts w:ascii="Calibri" w:hAnsi="Calibri" w:cs="Calibri"/>
+              </w:rPr>
+              <w:t xml:space="preserve">, </w:t>
+            </w:r>
+          </w:p>
+          <w:p>
+            <w:pPr>
+              <w:rPr>
+                <w:rFonts w:ascii="Calibri" w:hAnsi="Calibri" w:cs="Calibri"/>
+                <w:b/>
+              </w:rPr>
+            </w:pPr>
+            <w:r>
+              <w:rPr>
+                <w:rFonts w:ascii="Calibri" w:hAnsi="Calibri" w:cs="Calibri"/>
+              </w:rPr>
+              <w:t>Construction speed +</w:t>
+            </w:r>
+            <w:r>
+              <w:rPr>
+                <w:rFonts w:ascii="Calibri" w:hAnsi="Calibri" w:cs="Calibri"/>
+              </w:rPr>
+              <w:t>1</w:t>
             </w:r>
           </w:p>
         </w:tc>
@@ -2408,7 +2440,7 @@
               <w:rPr>
                 <w:rFonts w:ascii="Calibri" w:hAnsi="Calibri" w:cs="Calibri"/>
               </w:rPr>
-              <w:t>Construction Site</w:t>
+              <w:t>Hospital</w:t>
             </w:r>
           </w:p>
         </w:tc>
@@ -2420,6 +2452,7 @@
             <w:pPr>
               <w:rPr>
                 <w:rFonts w:ascii="Calibri" w:hAnsi="Calibri" w:cs="Calibri"/>
+                <w:b/>
               </w:rPr>
             </w:pPr>
             <w:r>
@@ -2432,20 +2465,7 @@
               <w:rPr>
                 <w:rFonts w:ascii="Calibri" w:hAnsi="Calibri" w:cs="Calibri"/>
               </w:rPr>
-              <w:t xml:space="preserve"> +1, </w:t>
-            </w:r>
-          </w:p>
-          <w:p>
-            <w:pPr>
-              <w:rPr>
-                <w:rFonts w:ascii="Calibri" w:hAnsi="Calibri" w:cs="Calibri"/>
-              </w:rPr>
-            </w:pPr>
-            <w:r>
-              <w:rPr>
-                <w:rFonts w:ascii="Calibri" w:hAnsi="Calibri" w:cs="Calibri"/>
-              </w:rPr>
-              <w:t>Construction speed +1</w:t>
+              <w:t xml:space="preserve"> +3</w:t>
             </w:r>
           </w:p>
         </w:tc>
@@ -2457,6 +2477,7 @@
             <w:pPr>
               <w:rPr>
                 <w:rFonts w:ascii="Calibri" w:hAnsi="Calibri" w:cs="Calibri"/>
+                <w:b/>
               </w:rPr>
             </w:pPr>
             <w:r>
@@ -2469,39 +2490,7 @@
               <w:rPr>
                 <w:rFonts w:ascii="Calibri" w:hAnsi="Calibri" w:cs="Calibri"/>
               </w:rPr>
-              <w:t xml:space="preserve"> +</w:t>
-            </w:r>
-            <w:r>
-              <w:rPr>
-                <w:rFonts w:ascii="Calibri" w:hAnsi="Calibri" w:cs="Calibri"/>
-              </w:rPr>
-              <w:t>2</w:t>
-            </w:r>
-            <w:r>
-              <w:rPr>
-                <w:rFonts w:ascii="Calibri" w:hAnsi="Calibri" w:cs="Calibri"/>
-              </w:rPr>
-              <w:t xml:space="preserve">, </w:t>
-            </w:r>
-          </w:p>
-          <w:p>
-            <w:pPr>
-              <w:rPr>
-                <w:rFonts w:ascii="Calibri" w:hAnsi="Calibri" w:cs="Calibri"/>
-                <w:b/>
-              </w:rPr>
-            </w:pPr>
-            <w:r>
-              <w:rPr>
-                <w:rFonts w:ascii="Calibri" w:hAnsi="Calibri" w:cs="Calibri"/>
-              </w:rPr>
-              <w:t>Construction speed +</w:t>
-            </w:r>
-            <w:r>
-              <w:rPr>
-                <w:rFonts w:ascii="Calibri" w:hAnsi="Calibri" w:cs="Calibri"/>
-              </w:rPr>
-              <w:t>1</w:t>
+              <w:t xml:space="preserve"> +6</w:t>
             </w:r>
           </w:p>
         </w:tc>
@@ -2513,6 +2502,7 @@
             <w:pPr>
               <w:rPr>
                 <w:rFonts w:ascii="Calibri" w:hAnsi="Calibri" w:cs="Calibri"/>
+                <w:b/>
               </w:rPr>
             </w:pPr>
             <w:r>
@@ -2525,39 +2515,7 @@
               <w:rPr>
                 <w:rFonts w:ascii="Calibri" w:hAnsi="Calibri" w:cs="Calibri"/>
               </w:rPr>
-              <w:t xml:space="preserve"> +</w:t>
-            </w:r>
-            <w:r>
-              <w:rPr>
-                <w:rFonts w:ascii="Calibri" w:hAnsi="Calibri" w:cs="Calibri"/>
-              </w:rPr>
-              <w:t>4</w:t>
-            </w:r>
-            <w:r>
-              <w:rPr>
-                <w:rFonts w:ascii="Calibri" w:hAnsi="Calibri" w:cs="Calibri"/>
-              </w:rPr>
-              <w:t xml:space="preserve">, </w:t>
-            </w:r>
-          </w:p>
-          <w:p>
-            <w:pPr>
-              <w:rPr>
-                <w:rFonts w:ascii="Calibri" w:hAnsi="Calibri" w:cs="Calibri"/>
-                <w:b/>
-              </w:rPr>
-            </w:pPr>
-            <w:r>
-              <w:rPr>
-                <w:rFonts w:ascii="Calibri" w:hAnsi="Calibri" w:cs="Calibri"/>
-              </w:rPr>
-              <w:t>Construction speed +</w:t>
-            </w:r>
-            <w:r>
-              <w:rPr>
-                <w:rFonts w:ascii="Calibri" w:hAnsi="Calibri" w:cs="Calibri"/>
-              </w:rPr>
-              <w:t>1</w:t>
+              <w:t xml:space="preserve"> +12</w:t>
             </w:r>
           </w:p>
         </w:tc>

</xml_diff>